<commit_message>
actualizar atributos de calidad en el documento de requisitos
</commit_message>
<xml_diff>
--- a/Desarrollo/SWGF/Requisitos/SWGF_DR.docx
+++ b/Desarrollo/SWGF/Requisitos/SWGF_DR.docx
@@ -1,6 +1,6 @@
 
 <file path=word/document.xml><?xml version="1.0" encoding="utf-8"?>
-<w:document xmlns:wpc="http://schemas.microsoft.com/office/word/2010/wordprocessingCanvas" xmlns:mc="http://schemas.openxmlformats.org/markup-compatibility/2006" xmlns:o="urn:schemas-microsoft-com:office:office" xmlns:r="http://schemas.openxmlformats.org/officeDocument/2006/relationships" xmlns:m="http://schemas.openxmlformats.org/officeDocument/2006/math" xmlns:v="urn:schemas-microsoft-com:vml" xmlns:wp14="http://schemas.microsoft.com/office/word/2010/wordprocessingDrawing" xmlns:wp="http://schemas.openxmlformats.org/drawingml/2006/wordprocessingDrawing" xmlns:w10="urn:schemas-microsoft-com:office:word" xmlns:w="http://schemas.openxmlformats.org/wordprocessingml/2006/main" xmlns:w14="http://schemas.microsoft.com/office/word/2010/wordml" xmlns:w15="http://schemas.microsoft.com/office/word/2012/wordml" xmlns:wpg="http://schemas.microsoft.com/office/word/2010/wordprocessingGroup" xmlns:wpi="http://schemas.microsoft.com/office/word/2010/wordprocessingInk" xmlns:wne="http://schemas.microsoft.com/office/word/2006/wordml" xmlns:wps="http://schemas.microsoft.com/office/word/2010/wordprocessingShape" mc:Ignorable="w14 w15 wp14">
+<w:document xmlns:wpc="http://schemas.microsoft.com/office/word/2010/wordprocessingCanvas" xmlns:cx="http://schemas.microsoft.com/office/drawing/2014/chartex" xmlns:cx1="http://schemas.microsoft.com/office/drawing/2015/9/8/chartex" xmlns:cx2="http://schemas.microsoft.com/office/drawing/2015/10/21/chartex" xmlns:mc="http://schemas.openxmlformats.org/markup-compatibility/2006" xmlns:o="urn:schemas-microsoft-com:office:office" xmlns:r="http://schemas.openxmlformats.org/officeDocument/2006/relationships" xmlns:m="http://schemas.openxmlformats.org/officeDocument/2006/math" xmlns:v="urn:schemas-microsoft-com:vml" xmlns:wp14="http://schemas.microsoft.com/office/word/2010/wordprocessingDrawing" xmlns:wp="http://schemas.openxmlformats.org/drawingml/2006/wordprocessingDrawing" xmlns:w10="urn:schemas-microsoft-com:office:word" xmlns:w="http://schemas.openxmlformats.org/wordprocessingml/2006/main" xmlns:w14="http://schemas.microsoft.com/office/word/2010/wordml" xmlns:w15="http://schemas.microsoft.com/office/word/2012/wordml" xmlns:w16se="http://schemas.microsoft.com/office/word/2015/wordml/symex" xmlns:wpg="http://schemas.microsoft.com/office/word/2010/wordprocessingGroup" xmlns:wpi="http://schemas.microsoft.com/office/word/2010/wordprocessingInk" xmlns:wne="http://schemas.microsoft.com/office/word/2006/wordml" xmlns:wps="http://schemas.microsoft.com/office/word/2010/wordprocessingShape" mc:Ignorable="w14 w15 w16se wp14">
   <w:background w:color="FFFFFF"/>
   <w:body>
     <w:p>
@@ -190,10 +190,7 @@
             <w:fldChar w:fldCharType="begin"/>
           </w:r>
           <w:r>
-            <w:instrText xml:space="preserve"> </w:instrText>
-          </w:r>
-          <w:r>
-            <w:instrText xml:space="preserve">HYPERLINK \l "__RefHeading___Toc1935_1491041808" </w:instrText>
+            <w:instrText xml:space="preserve"> HYPERLINK \l "__RefHeading___Toc1935_1491041808" </w:instrText>
           </w:r>
           <w:r>
             <w:fldChar w:fldCharType="separate"/>
@@ -276,10 +273,7 @@
             <w:fldChar w:fldCharType="begin"/>
           </w:r>
           <w:r>
-            <w:instrText xml:space="preserve"> HYPERLINK \l "_</w:instrText>
-          </w:r>
-          <w:r>
-            <w:instrText xml:space="preserve">_RefHeading___Toc1941_1491041808" </w:instrText>
+            <w:instrText xml:space="preserve"> HYPERLINK \l "__RefHeading___Toc1941_1491041808" </w:instrText>
           </w:r>
           <w:r>
             <w:fldChar w:fldCharType="separate"/>
@@ -529,10 +523,7 @@
             <w:fldChar w:fldCharType="end"/>
           </w:r>
           <w:r>
-            <w:t>4.2.2Interfa</w:t>
-          </w:r>
-          <w:r>
-            <w:t>ces de Hardware</w:t>
+            <w:t>4.2.2Interfaces de Hardware</w:t>
           </w:r>
           <w:r>
             <w:tab/>
@@ -601,10 +592,7 @@
             <w:fldChar w:fldCharType="begin"/>
           </w:r>
           <w:r>
-            <w:instrText xml:space="preserve"> HYPERLINK \</w:instrText>
-          </w:r>
-          <w:r>
-            <w:instrText xml:space="preserve">l "__RefHeading___Toc1963_1491041808" </w:instrText>
+            <w:instrText xml:space="preserve"> HYPERLINK \l "__RefHeading___Toc1963_1491041808" </w:instrText>
           </w:r>
           <w:r>
             <w:fldChar w:fldCharType="separate"/>
@@ -662,10 +650,7 @@
             <w:fldChar w:fldCharType="begin"/>
           </w:r>
           <w:r>
-            <w:instrText xml:space="preserve"> HYPERLINK \l "__RefHeading___Toc1967</w:instrText>
-          </w:r>
-          <w:r>
-            <w:instrText xml:space="preserve">_1491041808" </w:instrText>
+            <w:instrText xml:space="preserve"> HYPERLINK \l "__RefHeading___Toc1967_1491041808" </w:instrText>
           </w:r>
           <w:r>
             <w:fldChar w:fldCharType="separate"/>
@@ -1026,10 +1011,7 @@
       <w:bookmarkStart w:id="1" w:name="_30j0zll" w:colFirst="0" w:colLast="0"/>
       <w:bookmarkEnd w:id="1"/>
       <w:r>
-        <w:t>Requisitos fun</w:t>
-      </w:r>
-      <w:r>
-        <w:t>cionales transversales</w:t>
+        <w:t>Requisitos funcionales transversales</w:t>
       </w:r>
     </w:p>
     <w:p>
@@ -1042,10 +1024,12 @@
     </w:p>
     <w:p>
       <w:pPr>
+        <w:pStyle w:val="Prrafodelista"/>
         <w:numPr>
           <w:ilvl w:val="0"/>
-          <w:numId w:val="13"/>
-        </w:numPr>
+          <w:numId w:val="22"/>
+        </w:numPr>
+        <w:jc w:val="both"/>
       </w:pPr>
       <w:r>
         <w:t xml:space="preserve">El sistema registrará </w:t>
@@ -1059,32 +1043,43 @@
       <w:r>
         <w:t>permitiendo llevar un historial de las solicitudes hechas por estos.</w:t>
       </w:r>
-      <w:bookmarkStart w:id="2" w:name="_GoBack"/>
-      <w:bookmarkEnd w:id="2"/>
-    </w:p>
-    <w:p>
-      <w:pPr>
+    </w:p>
+    <w:p>
+      <w:pPr>
+        <w:pStyle w:val="Prrafodelista"/>
         <w:numPr>
           <w:ilvl w:val="0"/>
-          <w:numId w:val="13"/>
-        </w:numPr>
-      </w:pPr>
-      <w:r>
-        <w:t>El sistema gestionará a todos los usuarios ta</w:t>
-      </w:r>
-      <w:r>
-        <w:t>nto operadores del sistema como los beneficiarios del servicio de prestamos.</w:t>
-      </w:r>
-    </w:p>
-    <w:p>
-      <w:pPr>
+          <w:numId w:val="22"/>
+        </w:numPr>
+        <w:jc w:val="both"/>
+      </w:pPr>
+      <w:r>
+        <w:t xml:space="preserve">El sistema gestionará a todos los </w:t>
+      </w:r>
+      <w:r>
+        <w:t>Clientes, permitiendo registrar y editar su información</w:t>
+      </w:r>
+      <w:r>
+        <w:t>.</w:t>
+      </w:r>
+    </w:p>
+    <w:p>
+      <w:pPr>
+        <w:pStyle w:val="Prrafodelista"/>
         <w:numPr>
           <w:ilvl w:val="0"/>
-          <w:numId w:val="13"/>
-        </w:numPr>
-      </w:pPr>
-      <w:r>
-        <w:t xml:space="preserve">El sistema gestionará el ingreso de libros nuevos, reposiciones y descarte de estos. </w:t>
+          <w:numId w:val="22"/>
+        </w:numPr>
+        <w:jc w:val="both"/>
+      </w:pPr>
+      <w:r>
+        <w:t>El sistema gestionará las fotografías hechas a solicitud por los Usuarios. Permitien</w:t>
+      </w:r>
+      <w:r>
+        <w:t>do agregar, modificar las fotos, cambiar su ubicación o eliminarlas</w:t>
+      </w:r>
+      <w:r>
+        <w:t xml:space="preserve"> </w:t>
       </w:r>
     </w:p>
     <w:p>
@@ -1096,8 +1091,8 @@
         </w:numPr>
         <w:ind w:left="720" w:hanging="720"/>
       </w:pPr>
-      <w:bookmarkStart w:id="3" w:name="_1fob9te" w:colFirst="0" w:colLast="0"/>
-      <w:bookmarkEnd w:id="3"/>
+      <w:bookmarkStart w:id="2" w:name="_1fob9te" w:colFirst="0" w:colLast="0"/>
+      <w:bookmarkEnd w:id="2"/>
       <w:r>
         <w:t>Cualidades del Sistema</w:t>
       </w:r>
@@ -1110,18 +1105,20 @@
           <w:numId w:val="12"/>
         </w:numPr>
       </w:pPr>
-      <w:bookmarkStart w:id="4" w:name="_3znysh7" w:colFirst="0" w:colLast="0"/>
-      <w:bookmarkEnd w:id="4"/>
+      <w:bookmarkStart w:id="3" w:name="_3znysh7" w:colFirst="0" w:colLast="0"/>
+      <w:bookmarkEnd w:id="3"/>
       <w:r>
         <w:t>Usabilidad</w:t>
       </w:r>
     </w:p>
     <w:p>
       <w:pPr>
+        <w:keepLines/>
         <w:numPr>
           <w:ilvl w:val="0"/>
-          <w:numId w:val="14"/>
-        </w:numPr>
+          <w:numId w:val="19"/>
+        </w:numPr>
+        <w:spacing w:after="120"/>
       </w:pPr>
       <w:r>
         <w:t>El sistema deberá ser fácil de aprender, para ello un usuario experimentado debe ser capaz de utilizar todas las funciones del sistema tras un entrenamiento de 2 horas, tras el cual no cometerá más de 3 errores diarios en media.</w:t>
@@ -1129,16 +1126,15 @@
     </w:p>
     <w:p>
       <w:pPr>
+        <w:keepLines/>
         <w:numPr>
           <w:ilvl w:val="0"/>
-          <w:numId w:val="14"/>
-        </w:numPr>
-      </w:pPr>
-      <w:r>
-        <w:t>El sistema tendrá un diseño</w:t>
-      </w:r>
-      <w:r>
-        <w:t xml:space="preserve"> intuitivo y simple brindado por el framework angular material basado en componentes.</w:t>
+          <w:numId w:val="19"/>
+        </w:numPr>
+        <w:spacing w:after="120"/>
+      </w:pPr>
+      <w:r>
+        <w:t>El sistema tendrá un diseño intuitivo y simple.</w:t>
       </w:r>
     </w:p>
     <w:p>
@@ -1149,18 +1145,20 @@
           <w:numId w:val="12"/>
         </w:numPr>
       </w:pPr>
-      <w:bookmarkStart w:id="5" w:name="_2et92p0" w:colFirst="0" w:colLast="0"/>
-      <w:bookmarkEnd w:id="5"/>
+      <w:bookmarkStart w:id="4" w:name="_2et92p0" w:colFirst="0" w:colLast="0"/>
+      <w:bookmarkEnd w:id="4"/>
       <w:r>
         <w:t>Fiabilidad</w:t>
       </w:r>
     </w:p>
     <w:p>
       <w:pPr>
+        <w:keepLines/>
         <w:numPr>
           <w:ilvl w:val="0"/>
-          <w:numId w:val="1"/>
-        </w:numPr>
+          <w:numId w:val="19"/>
+        </w:numPr>
+        <w:spacing w:after="120"/>
       </w:pPr>
       <w:r>
         <w:t>El sistema estará disponible y accesible un 90% del tiempo semanal.</w:t>
@@ -1168,16 +1166,15 @@
     </w:p>
     <w:p>
       <w:pPr>
+        <w:keepLines/>
         <w:numPr>
           <w:ilvl w:val="0"/>
-          <w:numId w:val="1"/>
-        </w:numPr>
-      </w:pPr>
-      <w:r>
-        <w:t>El sistema será capaz de restablecer el estado deseado frente a algún fallo apoyándose en e</w:t>
-      </w:r>
-      <w:r>
-        <w:t>l sistema controlador de versiones “Git”.</w:t>
+          <w:numId w:val="19"/>
+        </w:numPr>
+        <w:spacing w:after="120"/>
+      </w:pPr>
+      <w:r>
+        <w:t>El sistema será capaz de restablecer el estado deseado frente a algún fallo apoyándose en el sistema controlador de versiones “Git”.</w:t>
       </w:r>
     </w:p>
     <w:p>
@@ -1197,12 +1194,43 @@
         <w:keepLines/>
         <w:numPr>
           <w:ilvl w:val="0"/>
-          <w:numId w:val="2"/>
+          <w:numId w:val="19"/>
         </w:numPr>
         <w:spacing w:after="120"/>
       </w:pPr>
       <w:r>
-        <w:t>El sistema responderá con un tiempo de respuesta no mayor a 2 segundos por operación en el entorno local.</w:t>
+        <w:t xml:space="preserve">El sistema responderá con un </w:t>
+      </w:r>
+      <w:r>
+        <w:t>tiempo de respuesta no mayor a 5</w:t>
+      </w:r>
+      <w:r>
+        <w:t xml:space="preserve"> segundos por operación en el entorno local.</w:t>
+      </w:r>
+      <w:bookmarkStart w:id="5" w:name="_3dy6vkm" w:colFirst="0" w:colLast="0"/>
+      <w:bookmarkEnd w:id="5"/>
+      <w:r>
+        <w:t xml:space="preserve"> </w:t>
+      </w:r>
+      <w:r>
+        <w:t>Interfaces del Sistema</w:t>
+      </w:r>
+      <w:r>
+        <w:t>.</w:t>
+      </w:r>
+    </w:p>
+    <w:p>
+      <w:pPr>
+        <w:keepLines/>
+        <w:numPr>
+          <w:ilvl w:val="0"/>
+          <w:numId w:val="19"/>
+        </w:numPr>
+        <w:spacing w:after="120"/>
+      </w:pPr>
+      <w:r>
+        <w:lastRenderedPageBreak/>
+        <w:t>El sistema deberá soportar la búsqueda entre miles de registros, tanto de Clientes como de las fotografías.</w:t>
       </w:r>
     </w:p>
     <w:p>
@@ -1213,79 +1241,26 @@
           <w:numId w:val="12"/>
         </w:numPr>
       </w:pPr>
-      <w:bookmarkStart w:id="6" w:name="_tyjcwt" w:colFirst="0" w:colLast="0"/>
-      <w:bookmarkEnd w:id="6"/>
-      <w:r>
-        <w:t>Soportabilidad</w:t>
-      </w:r>
-    </w:p>
-    <w:p>
-      <w:pPr>
+      <w:r>
+        <w:t>Accesibilidad</w:t>
+      </w:r>
+      <w:r>
+        <w:t>.</w:t>
+      </w:r>
+    </w:p>
+    <w:p>
+      <w:pPr>
+        <w:pStyle w:val="Prrafodelista"/>
+        <w:keepLines/>
         <w:numPr>
           <w:ilvl w:val="0"/>
-          <w:numId w:val="3"/>
-        </w:numPr>
-      </w:pPr>
-      <w:r>
-        <w:t xml:space="preserve">El sistema estará desarrollado en clases que a su vez serán subdividos, para que algún cambio en </w:t>
-      </w:r>
-      <w:r>
-        <w:lastRenderedPageBreak/>
-        <w:t>alguna funcionalidad tenga un impacto mínimo al sistema.</w:t>
-      </w:r>
-    </w:p>
-    <w:p>
-      <w:pPr>
-        <w:numPr>
-          <w:ilvl w:val="0"/>
-          <w:numId w:val="3"/>
-        </w:numPr>
-      </w:pPr>
-      <w:r>
-        <w:t>El sistema tendrá clases/métodos que podrán ser reusados.</w:t>
-      </w:r>
-    </w:p>
-    <w:p>
-      <w:pPr>
-        <w:numPr>
-          <w:ilvl w:val="0"/>
-          <w:numId w:val="3"/>
-        </w:numPr>
-      </w:pPr>
-      <w:r>
-        <w:t>El sistema manejará los estándares psr2 (htt</w:t>
-      </w:r>
-      <w:r>
-        <w:t>p://www.php-fig.org/psr/psr-2/) y psr4 (http://www.php-fig.org/psr/psr-4/) para el código de programación que permitirá su futuro mantenimiento o análisis de errores.</w:t>
-      </w:r>
-    </w:p>
-    <w:p>
-      <w:pPr>
-        <w:numPr>
-          <w:ilvl w:val="0"/>
-          <w:numId w:val="3"/>
-        </w:numPr>
-      </w:pPr>
-      <w:r>
-        <w:t>El sistema será fácil de instalar, para ello tendrá una guía de configuración e instalaci</w:t>
-      </w:r>
-      <w:r>
-        <w:t>ón en su repositorio alojado en gitlab.</w:t>
-      </w:r>
-    </w:p>
-    <w:p>
-      <w:pPr>
-        <w:pStyle w:val="Ttulo1"/>
-        <w:numPr>
-          <w:ilvl w:val="0"/>
-          <w:numId w:val="12"/>
-        </w:numPr>
-        <w:ind w:left="720" w:hanging="720"/>
-      </w:pPr>
-      <w:bookmarkStart w:id="7" w:name="_3dy6vkm" w:colFirst="0" w:colLast="0"/>
-      <w:bookmarkEnd w:id="7"/>
-      <w:r>
-        <w:t>Interfaces del Sistema</w:t>
+          <w:numId w:val="18"/>
+        </w:numPr>
+        <w:spacing w:after="120"/>
+        <w:ind w:left="1418"/>
+      </w:pPr>
+      <w:r>
+        <w:t>El Sistema deberá ser desarrollado para ser desplegado en un entorno local.</w:t>
       </w:r>
     </w:p>
     <w:p>
@@ -1296,8 +1271,31 @@
           <w:numId w:val="12"/>
         </w:numPr>
       </w:pPr>
-      <w:bookmarkStart w:id="8" w:name="_1t3h5sf" w:colFirst="0" w:colLast="0"/>
-      <w:bookmarkEnd w:id="8"/>
+      <w:r>
+        <w:t>Escalabilidad</w:t>
+      </w:r>
+      <w:bookmarkStart w:id="6" w:name="_GoBack"/>
+      <w:bookmarkEnd w:id="6"/>
+      <w:r>
+        <w:t>.</w:t>
+      </w:r>
+    </w:p>
+    <w:p>
+      <w:pPr>
+        <w:keepLines/>
+        <w:spacing w:after="120"/>
+      </w:pPr>
+    </w:p>
+    <w:p>
+      <w:pPr>
+        <w:pStyle w:val="Ttulo2"/>
+        <w:numPr>
+          <w:ilvl w:val="1"/>
+          <w:numId w:val="12"/>
+        </w:numPr>
+      </w:pPr>
+      <w:bookmarkStart w:id="7" w:name="_1t3h5sf" w:colFirst="0" w:colLast="0"/>
+      <w:bookmarkEnd w:id="7"/>
       <w:r>
         <w:t>Interfaz de Usuario</w:t>
       </w:r>
@@ -1310,8 +1308,8 @@
           <w:numId w:val="12"/>
         </w:numPr>
       </w:pPr>
-      <w:bookmarkStart w:id="9" w:name="_4d34og8" w:colFirst="0" w:colLast="0"/>
-      <w:bookmarkEnd w:id="9"/>
+      <w:bookmarkStart w:id="8" w:name="_4d34og8" w:colFirst="0" w:colLast="0"/>
+      <w:bookmarkEnd w:id="8"/>
       <w:r>
         <w:t xml:space="preserve">Aspecto </w:t>
       </w:r>
@@ -1335,10 +1333,7 @@
         </w:numPr>
       </w:pPr>
       <w:r>
-        <w:t xml:space="preserve">El sistema mostrará formatos y </w:t>
-      </w:r>
-      <w:r>
-        <w:t>tamaños: Títulos tamaño 36 tipo Arial, textos tamaño10 Calibrí y botones tamaño 10 tipo Arial.</w:t>
+        <w:t>El sistema mostrará formatos y tamaños: Títulos tamaño 36 tipo Arial, textos tamaño10 Calibrí y botones tamaño 10 tipo Arial.</w:t>
       </w:r>
     </w:p>
     <w:p>
@@ -1360,10 +1355,7 @@
         </w:numPr>
       </w:pPr>
       <w:r>
-        <w:t>El sistema seguirá un aspecto homogéneo de forma que se mantenga un conjunto coherente de</w:t>
-      </w:r>
-      <w:r>
-        <w:t xml:space="preserve"> colores, fuentes y estilos para la aplicación.</w:t>
+        <w:t>El sistema seguirá un aspecto homogéneo de forma que se mantenga un conjunto coherente de colores, fuentes y estilos para la aplicación.</w:t>
       </w:r>
     </w:p>
     <w:p>
@@ -1374,8 +1366,8 @@
           <w:numId w:val="12"/>
         </w:numPr>
       </w:pPr>
-      <w:bookmarkStart w:id="10" w:name="_2s8eyo1" w:colFirst="0" w:colLast="0"/>
-      <w:bookmarkEnd w:id="10"/>
+      <w:bookmarkStart w:id="9" w:name="_2s8eyo1" w:colFirst="0" w:colLast="0"/>
+      <w:bookmarkEnd w:id="9"/>
       <w:r>
         <w:t>Requisitos de distribución y navegación</w:t>
       </w:r>
@@ -1399,8 +1391,8 @@
           <w:numId w:val="12"/>
         </w:numPr>
       </w:pPr>
-      <w:bookmarkStart w:id="11" w:name="_17dp8vu" w:colFirst="0" w:colLast="0"/>
-      <w:bookmarkEnd w:id="11"/>
+      <w:bookmarkStart w:id="10" w:name="_17dp8vu" w:colFirst="0" w:colLast="0"/>
+      <w:bookmarkEnd w:id="10"/>
       <w:r>
         <w:t>Consistencia</w:t>
       </w:r>
@@ -1424,8 +1416,8 @@
           <w:numId w:val="12"/>
         </w:numPr>
       </w:pPr>
-      <w:bookmarkStart w:id="12" w:name="_3rdcrjn" w:colFirst="0" w:colLast="0"/>
-      <w:bookmarkEnd w:id="12"/>
+      <w:bookmarkStart w:id="11" w:name="_3rdcrjn" w:colFirst="0" w:colLast="0"/>
+      <w:bookmarkEnd w:id="11"/>
       <w:r>
         <w:t>Requisitos de Personalización de Usuario y Customización</w:t>
       </w:r>
@@ -1438,10 +1430,7 @@
         </w:numPr>
       </w:pPr>
       <w:r>
-        <w:t>El sistema no permitirá personalizar el contenid</w:t>
-      </w:r>
-      <w:r>
-        <w:t>o mostrado a los usuarios.</w:t>
+        <w:t>El sistema no permitirá personalizar el contenido mostrado a los usuarios.</w:t>
       </w:r>
     </w:p>
     <w:p>
@@ -1452,8 +1441,8 @@
           <w:numId w:val="12"/>
         </w:numPr>
       </w:pPr>
-      <w:bookmarkStart w:id="13" w:name="_26in1rg" w:colFirst="0" w:colLast="0"/>
-      <w:bookmarkEnd w:id="13"/>
+      <w:bookmarkStart w:id="12" w:name="_26in1rg" w:colFirst="0" w:colLast="0"/>
+      <w:bookmarkEnd w:id="12"/>
       <w:r>
         <w:t>Interfaces a sistemas externos o dispositivos</w:t>
       </w:r>
@@ -1477,8 +1466,8 @@
           <w:numId w:val="12"/>
         </w:numPr>
       </w:pPr>
-      <w:bookmarkStart w:id="14" w:name="_lnxbz9" w:colFirst="0" w:colLast="0"/>
-      <w:bookmarkEnd w:id="14"/>
+      <w:bookmarkStart w:id="13" w:name="_lnxbz9" w:colFirst="0" w:colLast="0"/>
+      <w:bookmarkEnd w:id="13"/>
       <w:r>
         <w:t>Interfaces de Software</w:t>
       </w:r>
@@ -1491,10 +1480,7 @@
         </w:numPr>
       </w:pPr>
       <w:r>
-        <w:t xml:space="preserve">El sistema funcionará sobre una base de </w:t>
-      </w:r>
-      <w:r>
-        <w:t>datos MySql.</w:t>
+        <w:t>El sistema funcionará sobre una base de datos MySql.</w:t>
       </w:r>
     </w:p>
     <w:p>
@@ -1528,8 +1514,8 @@
           <w:numId w:val="12"/>
         </w:numPr>
       </w:pPr>
-      <w:bookmarkStart w:id="15" w:name="_35nkun2" w:colFirst="0" w:colLast="0"/>
-      <w:bookmarkEnd w:id="15"/>
+      <w:bookmarkStart w:id="14" w:name="_35nkun2" w:colFirst="0" w:colLast="0"/>
+      <w:bookmarkEnd w:id="14"/>
       <w:r>
         <w:t>Interfaces de Comunicaciones</w:t>
       </w:r>
@@ -1553,10 +1539,7 @@
         <w:t>sistema</w:t>
       </w:r>
       <w:r>
-        <w:t xml:space="preserve"> contendrá interfaces de comunicación con los estándares Web y fundamentalmente se de</w:t>
-      </w:r>
-      <w:r>
-        <w:t>ben basar en protocolos HTTP, HTTPS para la comunicación con usuarios finales y para desarrollo de Web Services REST.</w:t>
+        <w:t xml:space="preserve"> contendrá interfaces de comunicación con los estándares Web y fundamentalmente se deben basar en protocolos HTTP, HTTPS para la comunicación con usuarios finales y para desarrollo de Web Services REST.</w:t>
       </w:r>
     </w:p>
     <w:p>
@@ -1570,10 +1553,7 @@
       </w:pPr>
       <w:r>
         <w:lastRenderedPageBreak/>
-        <w:t>El sistema necesitará a futuro la utilización de otros protocolos que complementan las diferentes interfaces de comunicación entre cada un</w:t>
-      </w:r>
-      <w:r>
-        <w:t>o de los componentes que deberán ser definidos en un nivel mayor de diseño arquitectónico.</w:t>
+        <w:t>El sistema necesitará a futuro la utilización de otros protocolos que complementan las diferentes interfaces de comunicación entre cada uno de los componentes que deberán ser definidos en un nivel mayor de diseño arquitectónico.</w:t>
       </w:r>
     </w:p>
     <w:p>
@@ -1601,8 +1581,8 @@
         </w:numPr>
         <w:ind w:left="720" w:hanging="720"/>
       </w:pPr>
-      <w:bookmarkStart w:id="16" w:name="_1ksv4uv" w:colFirst="0" w:colLast="0"/>
-      <w:bookmarkEnd w:id="16"/>
+      <w:bookmarkStart w:id="15" w:name="_1ksv4uv" w:colFirst="0" w:colLast="0"/>
+      <w:bookmarkEnd w:id="15"/>
       <w:r>
         <w:lastRenderedPageBreak/>
         <w:t>Reglas del Negocio</w:t>
@@ -1632,8 +1612,8 @@
         </w:numPr>
         <w:ind w:left="720" w:hanging="720"/>
       </w:pPr>
-      <w:bookmarkStart w:id="17" w:name="_z337ya" w:colFirst="0" w:colLast="0"/>
-      <w:bookmarkEnd w:id="17"/>
+      <w:bookmarkStart w:id="16" w:name="_z337ya" w:colFirst="0" w:colLast="0"/>
+      <w:bookmarkEnd w:id="16"/>
       <w:r>
         <w:t>Restricciones del Sistema</w:t>
       </w:r>
@@ -1668,13 +1648,7 @@
         </w:numPr>
       </w:pPr>
       <w:r>
-        <w:t>La API será de</w:t>
-      </w:r>
-      <w:r>
-        <w:t>sarrollada en el framework Laravel de PHP al ser de fácil aprendizaje y contar con componentes prefabricados como el de autenticación por OAuth2 haciendo uso de su paquete Passport de Laravel. Además el framework provee una estructura conveniente para la a</w:t>
-      </w:r>
-      <w:r>
-        <w:t xml:space="preserve">plicación: </w:t>
+        <w:t xml:space="preserve">La API será desarrollada en el framework Laravel de PHP al ser de fácil aprendizaje y contar con componentes prefabricados como el de autenticación por OAuth2 haciendo uso de su paquete Passport de Laravel. Además el framework provee una estructura conveniente para la aplicación: </w:t>
       </w:r>
     </w:p>
     <w:p>
@@ -1740,10 +1714,7 @@
         </w:numPr>
       </w:pPr>
       <w:r>
-        <w:t>Herram</w:t>
-      </w:r>
-      <w:r>
-        <w:t>ientas de testing sobre API REST en el formato JSON. Permite realizar pruebas unitarias así como pruebas de aceptación.</w:t>
+        <w:t>Herramientas de testing sobre API REST en el formato JSON. Permite realizar pruebas unitarias así como pruebas de aceptación.</w:t>
       </w:r>
     </w:p>
     <w:p>
@@ -1766,8 +1737,8 @@
         </w:numPr>
         <w:ind w:left="720" w:hanging="720"/>
       </w:pPr>
-      <w:bookmarkStart w:id="18" w:name="_3j2qqm3" w:colFirst="0" w:colLast="0"/>
-      <w:bookmarkEnd w:id="18"/>
+      <w:bookmarkStart w:id="17" w:name="_3j2qqm3" w:colFirst="0" w:colLast="0"/>
+      <w:bookmarkEnd w:id="17"/>
       <w:r>
         <w:t>Conformidad del Sistema</w:t>
       </w:r>
@@ -1780,13 +1751,10 @@
           <w:numId w:val="12"/>
         </w:numPr>
       </w:pPr>
-      <w:bookmarkStart w:id="19" w:name="_1y810tw" w:colFirst="0" w:colLast="0"/>
-      <w:bookmarkEnd w:id="19"/>
-      <w:r>
-        <w:t xml:space="preserve">Requisitos </w:t>
-      </w:r>
-      <w:r>
-        <w:t>de Licencia</w:t>
+      <w:bookmarkStart w:id="18" w:name="_1y810tw" w:colFirst="0" w:colLast="0"/>
+      <w:bookmarkEnd w:id="18"/>
+      <w:r>
+        <w:t>Requisitos de Licencia</w:t>
       </w:r>
     </w:p>
     <w:p>
@@ -1819,8 +1787,8 @@
           <w:numId w:val="12"/>
         </w:numPr>
       </w:pPr>
-      <w:bookmarkStart w:id="20" w:name="_4i7ojhp" w:colFirst="0" w:colLast="0"/>
-      <w:bookmarkEnd w:id="20"/>
+      <w:bookmarkStart w:id="19" w:name="_4i7ojhp" w:colFirst="0" w:colLast="0"/>
+      <w:bookmarkEnd w:id="19"/>
       <w:r>
         <w:t>Aviso Legal, Derechos de Autor y Otros Avisos</w:t>
       </w:r>
@@ -1833,10 +1801,7 @@
         </w:numPr>
       </w:pPr>
       <w:r>
-        <w:t>El sistema no estará sujeto a dere</w:t>
-      </w:r>
-      <w:r>
-        <w:t>chos de autor, siendo este de caracter libre adaptándose a la licencia pública general de GNU o LGPL garantizando la libertad de compartir y modificar el sistema.</w:t>
+        <w:t>El sistema no estará sujeto a derechos de autor, siendo este de caracter libre adaptándose a la licencia pública general de GNU o LGPL garantizando la libertad de compartir y modificar el sistema.</w:t>
       </w:r>
     </w:p>
     <w:p>
@@ -1862,8 +1827,8 @@
         </w:numPr>
         <w:ind w:left="720" w:hanging="720"/>
       </w:pPr>
-      <w:bookmarkStart w:id="21" w:name="_2xcytpi" w:colFirst="0" w:colLast="0"/>
-      <w:bookmarkEnd w:id="21"/>
+      <w:bookmarkStart w:id="20" w:name="_2xcytpi" w:colFirst="0" w:colLast="0"/>
+      <w:bookmarkEnd w:id="20"/>
       <w:r>
         <w:lastRenderedPageBreak/>
         <w:t>Documentación del Sistema</w:t>
@@ -1877,10 +1842,7 @@
         </w:numPr>
       </w:pPr>
       <w:r>
-        <w:t xml:space="preserve">La documentación para usuarios en línea estará dada </w:t>
-      </w:r>
-      <w:r>
-        <w:t xml:space="preserve">por el grupo del proyecto, siendo el lider del proyecto el responsable de esta, será de acceso libre. </w:t>
+        <w:t xml:space="preserve">La documentación para usuarios en línea estará dada por el grupo del proyecto, siendo el lider del proyecto el responsable de esta, será de acceso libre. </w:t>
       </w:r>
     </w:p>
     <w:p>
@@ -1890,8 +1852,8 @@
           <w:numId w:val="17"/>
         </w:numPr>
       </w:pPr>
-      <w:bookmarkStart w:id="22" w:name="_1ci93xb" w:colFirst="0" w:colLast="0"/>
-      <w:bookmarkEnd w:id="22"/>
+      <w:bookmarkStart w:id="21" w:name="_1ci93xb" w:colFirst="0" w:colLast="0"/>
+      <w:bookmarkEnd w:id="21"/>
       <w:r>
         <w:t>El sistema no tendrá inicialmente un soporte en línea, pudiendo esto ser modificable en el futuro dependiendo de la necesidad del usuario.</w:t>
       </w:r>
@@ -1907,7 +1869,7 @@
 </file>
 
 <file path=word/endnotes.xml><?xml version="1.0" encoding="utf-8"?>
-<w:endnotes xmlns:wpc="http://schemas.microsoft.com/office/word/2010/wordprocessingCanvas" xmlns:mc="http://schemas.openxmlformats.org/markup-compatibility/2006" xmlns:o="urn:schemas-microsoft-com:office:office" xmlns:r="http://schemas.openxmlformats.org/officeDocument/2006/relationships" xmlns:m="http://schemas.openxmlformats.org/officeDocument/2006/math" xmlns:v="urn:schemas-microsoft-com:vml" xmlns:wp14="http://schemas.microsoft.com/office/word/2010/wordprocessingDrawing" xmlns:wp="http://schemas.openxmlformats.org/drawingml/2006/wordprocessingDrawing" xmlns:w10="urn:schemas-microsoft-com:office:word" xmlns:w="http://schemas.openxmlformats.org/wordprocessingml/2006/main" xmlns:w14="http://schemas.microsoft.com/office/word/2010/wordml" xmlns:w15="http://schemas.microsoft.com/office/word/2012/wordml" xmlns:wpg="http://schemas.microsoft.com/office/word/2010/wordprocessingGroup" xmlns:wpi="http://schemas.microsoft.com/office/word/2010/wordprocessingInk" xmlns:wne="http://schemas.microsoft.com/office/word/2006/wordml" xmlns:wps="http://schemas.microsoft.com/office/word/2010/wordprocessingShape" mc:Ignorable="w14 w15 wp14">
+<w:endnotes xmlns:wpc="http://schemas.microsoft.com/office/word/2010/wordprocessingCanvas" xmlns:cx="http://schemas.microsoft.com/office/drawing/2014/chartex" xmlns:cx1="http://schemas.microsoft.com/office/drawing/2015/9/8/chartex" xmlns:cx2="http://schemas.microsoft.com/office/drawing/2015/10/21/chartex" xmlns:mc="http://schemas.openxmlformats.org/markup-compatibility/2006" xmlns:o="urn:schemas-microsoft-com:office:office" xmlns:r="http://schemas.openxmlformats.org/officeDocument/2006/relationships" xmlns:m="http://schemas.openxmlformats.org/officeDocument/2006/math" xmlns:v="urn:schemas-microsoft-com:vml" xmlns:wp14="http://schemas.microsoft.com/office/word/2010/wordprocessingDrawing" xmlns:wp="http://schemas.openxmlformats.org/drawingml/2006/wordprocessingDrawing" xmlns:w10="urn:schemas-microsoft-com:office:word" xmlns:w="http://schemas.openxmlformats.org/wordprocessingml/2006/main" xmlns:w14="http://schemas.microsoft.com/office/word/2010/wordml" xmlns:w15="http://schemas.microsoft.com/office/word/2012/wordml" xmlns:w16se="http://schemas.microsoft.com/office/word/2015/wordml/symex" xmlns:wpg="http://schemas.microsoft.com/office/word/2010/wordprocessingGroup" xmlns:wpi="http://schemas.microsoft.com/office/word/2010/wordprocessingInk" xmlns:wne="http://schemas.microsoft.com/office/word/2006/wordml" xmlns:wps="http://schemas.microsoft.com/office/word/2010/wordprocessingShape" mc:Ignorable="w14 w15 w16se wp14">
   <w:endnote w:type="separator" w:id="-1">
     <w:p>
       <w:r>
@@ -1926,7 +1888,7 @@
 </file>
 
 <file path=word/footer1.xml><?xml version="1.0" encoding="utf-8"?>
-<w:ftr xmlns:wpc="http://schemas.microsoft.com/office/word/2010/wordprocessingCanvas" xmlns:mc="http://schemas.openxmlformats.org/markup-compatibility/2006" xmlns:o="urn:schemas-microsoft-com:office:office" xmlns:r="http://schemas.openxmlformats.org/officeDocument/2006/relationships" xmlns:m="http://schemas.openxmlformats.org/officeDocument/2006/math" xmlns:v="urn:schemas-microsoft-com:vml" xmlns:wp14="http://schemas.microsoft.com/office/word/2010/wordprocessingDrawing" xmlns:wp="http://schemas.openxmlformats.org/drawingml/2006/wordprocessingDrawing" xmlns:w10="urn:schemas-microsoft-com:office:word" xmlns:w="http://schemas.openxmlformats.org/wordprocessingml/2006/main" xmlns:w14="http://schemas.microsoft.com/office/word/2010/wordml" xmlns:w15="http://schemas.microsoft.com/office/word/2012/wordml" xmlns:wpg="http://schemas.microsoft.com/office/word/2010/wordprocessingGroup" xmlns:wpi="http://schemas.microsoft.com/office/word/2010/wordprocessingInk" xmlns:wne="http://schemas.microsoft.com/office/word/2006/wordml" xmlns:wps="http://schemas.microsoft.com/office/word/2010/wordprocessingShape" mc:Ignorable="w14 w15 wp14">
+<w:ftr xmlns:wpc="http://schemas.microsoft.com/office/word/2010/wordprocessingCanvas" xmlns:cx="http://schemas.microsoft.com/office/drawing/2014/chartex" xmlns:cx1="http://schemas.microsoft.com/office/drawing/2015/9/8/chartex" xmlns:cx2="http://schemas.microsoft.com/office/drawing/2015/10/21/chartex" xmlns:mc="http://schemas.openxmlformats.org/markup-compatibility/2006" xmlns:o="urn:schemas-microsoft-com:office:office" xmlns:r="http://schemas.openxmlformats.org/officeDocument/2006/relationships" xmlns:m="http://schemas.openxmlformats.org/officeDocument/2006/math" xmlns:v="urn:schemas-microsoft-com:vml" xmlns:wp14="http://schemas.microsoft.com/office/word/2010/wordprocessingDrawing" xmlns:wp="http://schemas.openxmlformats.org/drawingml/2006/wordprocessingDrawing" xmlns:w10="urn:schemas-microsoft-com:office:word" xmlns:w="http://schemas.openxmlformats.org/wordprocessingml/2006/main" xmlns:w14="http://schemas.microsoft.com/office/word/2010/wordml" xmlns:w15="http://schemas.microsoft.com/office/word/2012/wordml" xmlns:w16se="http://schemas.microsoft.com/office/word/2015/wordml/symex" xmlns:wpg="http://schemas.microsoft.com/office/word/2010/wordprocessingGroup" xmlns:wpi="http://schemas.microsoft.com/office/word/2010/wordprocessingInk" xmlns:wne="http://schemas.microsoft.com/office/word/2006/wordml" xmlns:wps="http://schemas.microsoft.com/office/word/2010/wordprocessingShape" mc:Ignorable="w14 w15 w16se wp14">
   <w:p>
     <w:pPr>
       <w:spacing w:line="276" w:lineRule="auto"/>
@@ -2005,7 +1967,7 @@
             <w:rPr>
               <w:noProof/>
             </w:rPr>
-            <w:t>6</w:t>
+            <w:t>3</w:t>
           </w:r>
           <w:r>
             <w:fldChar w:fldCharType="end"/>
@@ -2048,7 +2010,7 @@
 </file>
 
 <file path=word/footnotes.xml><?xml version="1.0" encoding="utf-8"?>
-<w:footnotes xmlns:wpc="http://schemas.microsoft.com/office/word/2010/wordprocessingCanvas" xmlns:mc="http://schemas.openxmlformats.org/markup-compatibility/2006" xmlns:o="urn:schemas-microsoft-com:office:office" xmlns:r="http://schemas.openxmlformats.org/officeDocument/2006/relationships" xmlns:m="http://schemas.openxmlformats.org/officeDocument/2006/math" xmlns:v="urn:schemas-microsoft-com:vml" xmlns:wp14="http://schemas.microsoft.com/office/word/2010/wordprocessingDrawing" xmlns:wp="http://schemas.openxmlformats.org/drawingml/2006/wordprocessingDrawing" xmlns:w10="urn:schemas-microsoft-com:office:word" xmlns:w="http://schemas.openxmlformats.org/wordprocessingml/2006/main" xmlns:w14="http://schemas.microsoft.com/office/word/2010/wordml" xmlns:w15="http://schemas.microsoft.com/office/word/2012/wordml" xmlns:wpg="http://schemas.microsoft.com/office/word/2010/wordprocessingGroup" xmlns:wpi="http://schemas.microsoft.com/office/word/2010/wordprocessingInk" xmlns:wne="http://schemas.microsoft.com/office/word/2006/wordml" xmlns:wps="http://schemas.microsoft.com/office/word/2010/wordprocessingShape" mc:Ignorable="w14 w15 wp14">
+<w:footnotes xmlns:wpc="http://schemas.microsoft.com/office/word/2010/wordprocessingCanvas" xmlns:cx="http://schemas.microsoft.com/office/drawing/2014/chartex" xmlns:cx1="http://schemas.microsoft.com/office/drawing/2015/9/8/chartex" xmlns:cx2="http://schemas.microsoft.com/office/drawing/2015/10/21/chartex" xmlns:mc="http://schemas.openxmlformats.org/markup-compatibility/2006" xmlns:o="urn:schemas-microsoft-com:office:office" xmlns:r="http://schemas.openxmlformats.org/officeDocument/2006/relationships" xmlns:m="http://schemas.openxmlformats.org/officeDocument/2006/math" xmlns:v="urn:schemas-microsoft-com:vml" xmlns:wp14="http://schemas.microsoft.com/office/word/2010/wordprocessingDrawing" xmlns:wp="http://schemas.openxmlformats.org/drawingml/2006/wordprocessingDrawing" xmlns:w10="urn:schemas-microsoft-com:office:word" xmlns:w="http://schemas.openxmlformats.org/wordprocessingml/2006/main" xmlns:w14="http://schemas.microsoft.com/office/word/2010/wordml" xmlns:w15="http://schemas.microsoft.com/office/word/2012/wordml" xmlns:w16se="http://schemas.microsoft.com/office/word/2015/wordml/symex" xmlns:wpg="http://schemas.microsoft.com/office/word/2010/wordprocessingGroup" xmlns:wpi="http://schemas.microsoft.com/office/word/2010/wordprocessingInk" xmlns:wne="http://schemas.microsoft.com/office/word/2006/wordml" xmlns:wps="http://schemas.microsoft.com/office/word/2010/wordprocessingShape" mc:Ignorable="w14 w15 w16se wp14">
   <w:footnote w:type="separator" w:id="-1">
     <w:p>
       <w:r>
@@ -2067,7 +2029,7 @@
 </file>
 
 <file path=word/header1.xml><?xml version="1.0" encoding="utf-8"?>
-<w:hdr xmlns:wpc="http://schemas.microsoft.com/office/word/2010/wordprocessingCanvas" xmlns:mc="http://schemas.openxmlformats.org/markup-compatibility/2006" xmlns:o="urn:schemas-microsoft-com:office:office" xmlns:r="http://schemas.openxmlformats.org/officeDocument/2006/relationships" xmlns:m="http://schemas.openxmlformats.org/officeDocument/2006/math" xmlns:v="urn:schemas-microsoft-com:vml" xmlns:wp14="http://schemas.microsoft.com/office/word/2010/wordprocessingDrawing" xmlns:wp="http://schemas.openxmlformats.org/drawingml/2006/wordprocessingDrawing" xmlns:w10="urn:schemas-microsoft-com:office:word" xmlns:w="http://schemas.openxmlformats.org/wordprocessingml/2006/main" xmlns:w14="http://schemas.microsoft.com/office/word/2010/wordml" xmlns:w15="http://schemas.microsoft.com/office/word/2012/wordml" xmlns:wpg="http://schemas.microsoft.com/office/word/2010/wordprocessingGroup" xmlns:wpi="http://schemas.microsoft.com/office/word/2010/wordprocessingInk" xmlns:wne="http://schemas.microsoft.com/office/word/2006/wordml" xmlns:wps="http://schemas.microsoft.com/office/word/2010/wordprocessingShape" mc:Ignorable="w14 w15 wp14">
+<w:hdr xmlns:wpc="http://schemas.microsoft.com/office/word/2010/wordprocessingCanvas" xmlns:cx="http://schemas.microsoft.com/office/drawing/2014/chartex" xmlns:cx1="http://schemas.microsoft.com/office/drawing/2015/9/8/chartex" xmlns:cx2="http://schemas.microsoft.com/office/drawing/2015/10/21/chartex" xmlns:mc="http://schemas.openxmlformats.org/markup-compatibility/2006" xmlns:o="urn:schemas-microsoft-com:office:office" xmlns:r="http://schemas.openxmlformats.org/officeDocument/2006/relationships" xmlns:m="http://schemas.openxmlformats.org/officeDocument/2006/math" xmlns:v="urn:schemas-microsoft-com:vml" xmlns:wp14="http://schemas.microsoft.com/office/word/2010/wordprocessingDrawing" xmlns:wp="http://schemas.openxmlformats.org/drawingml/2006/wordprocessingDrawing" xmlns:w10="urn:schemas-microsoft-com:office:word" xmlns:w="http://schemas.openxmlformats.org/wordprocessingml/2006/main" xmlns:w14="http://schemas.microsoft.com/office/word/2010/wordml" xmlns:w15="http://schemas.microsoft.com/office/word/2012/wordml" xmlns:w16se="http://schemas.microsoft.com/office/word/2015/wordml/symex" xmlns:wpg="http://schemas.microsoft.com/office/word/2010/wordprocessingGroup" xmlns:wpi="http://schemas.microsoft.com/office/word/2010/wordprocessingInk" xmlns:wne="http://schemas.microsoft.com/office/word/2006/wordml" xmlns:wps="http://schemas.microsoft.com/office/word/2010/wordprocessingShape" mc:Ignorable="w14 w15 w16se wp14">
   <w:p>
     <w:pPr>
       <w:spacing w:line="276" w:lineRule="auto"/>
@@ -2217,8 +2179,8 @@
 </file>
 
 <file path=word/numbering.xml><?xml version="1.0" encoding="utf-8"?>
-<w:numbering xmlns:wpc="http://schemas.microsoft.com/office/word/2010/wordprocessingCanvas" xmlns:mc="http://schemas.openxmlformats.org/markup-compatibility/2006" xmlns:o="urn:schemas-microsoft-com:office:office" xmlns:r="http://schemas.openxmlformats.org/officeDocument/2006/relationships" xmlns:m="http://schemas.openxmlformats.org/officeDocument/2006/math" xmlns:v="urn:schemas-microsoft-com:vml" xmlns:wp14="http://schemas.microsoft.com/office/word/2010/wordprocessingDrawing" xmlns:wp="http://schemas.openxmlformats.org/drawingml/2006/wordprocessingDrawing" xmlns:w10="urn:schemas-microsoft-com:office:word" xmlns:w="http://schemas.openxmlformats.org/wordprocessingml/2006/main" xmlns:w14="http://schemas.microsoft.com/office/word/2010/wordml" xmlns:w15="http://schemas.microsoft.com/office/word/2012/wordml" xmlns:wpg="http://schemas.microsoft.com/office/word/2010/wordprocessingGroup" xmlns:wpi="http://schemas.microsoft.com/office/word/2010/wordprocessingInk" xmlns:wne="http://schemas.microsoft.com/office/word/2006/wordml" xmlns:wps="http://schemas.microsoft.com/office/word/2010/wordprocessingShape" mc:Ignorable="w14 w15 wp14">
-  <w:abstractNum w:abstractNumId="0">
+<w:numbering xmlns:wpc="http://schemas.microsoft.com/office/word/2010/wordprocessingCanvas" xmlns:cx="http://schemas.microsoft.com/office/drawing/2014/chartex" xmlns:cx1="http://schemas.microsoft.com/office/drawing/2015/9/8/chartex" xmlns:cx2="http://schemas.microsoft.com/office/drawing/2015/10/21/chartex" xmlns:mc="http://schemas.openxmlformats.org/markup-compatibility/2006" xmlns:o="urn:schemas-microsoft-com:office:office" xmlns:r="http://schemas.openxmlformats.org/officeDocument/2006/relationships" xmlns:m="http://schemas.openxmlformats.org/officeDocument/2006/math" xmlns:v="urn:schemas-microsoft-com:vml" xmlns:wp14="http://schemas.microsoft.com/office/word/2010/wordprocessingDrawing" xmlns:wp="http://schemas.openxmlformats.org/drawingml/2006/wordprocessingDrawing" xmlns:w10="urn:schemas-microsoft-com:office:word" xmlns:w="http://schemas.openxmlformats.org/wordprocessingml/2006/main" xmlns:w14="http://schemas.microsoft.com/office/word/2010/wordml" xmlns:w15="http://schemas.microsoft.com/office/word/2012/wordml" xmlns:w16se="http://schemas.microsoft.com/office/word/2015/wordml/symex" xmlns:wpg="http://schemas.microsoft.com/office/word/2010/wordprocessingGroup" xmlns:wpi="http://schemas.microsoft.com/office/word/2010/wordprocessingInk" xmlns:wne="http://schemas.microsoft.com/office/word/2006/wordml" xmlns:wps="http://schemas.microsoft.com/office/word/2010/wordprocessingShape" mc:Ignorable="w14 w15 w16se wp14">
+  <w:abstractNum w:abstractNumId="0" w15:restartNumberingAfterBreak="0">
     <w:nsid w:val="036E35D6"/>
     <w:multiLevelType w:val="multilevel"/>
     <w:tmpl w:val="1974E136"/>
@@ -2331,7 +2293,7 @@
       </w:rPr>
     </w:lvl>
   </w:abstractNum>
-  <w:abstractNum w:abstractNumId="1">
+  <w:abstractNum w:abstractNumId="1" w15:restartNumberingAfterBreak="0">
     <w:nsid w:val="057F7E25"/>
     <w:multiLevelType w:val="multilevel"/>
     <w:tmpl w:val="2C760B00"/>
@@ -2444,7 +2406,120 @@
       </w:rPr>
     </w:lvl>
   </w:abstractNum>
-  <w:abstractNum w:abstractNumId="2">
+  <w:abstractNum w:abstractNumId="2" w15:restartNumberingAfterBreak="0">
+    <w:nsid w:val="06103842"/>
+    <w:multiLevelType w:val="multilevel"/>
+    <w:tmpl w:val="81C4BFE0"/>
+    <w:lvl w:ilvl="0">
+      <w:start w:val="1"/>
+      <w:numFmt w:val="bullet"/>
+      <w:lvlText w:val=""/>
+      <w:lvlJc w:val="left"/>
+      <w:pPr>
+        <w:ind w:left="1440" w:hanging="360"/>
+      </w:pPr>
+      <w:rPr>
+        <w:rFonts w:ascii="Symbol" w:hAnsi="Symbol" w:hint="default"/>
+      </w:rPr>
+    </w:lvl>
+    <w:lvl w:ilvl="1">
+      <w:start w:val="1"/>
+      <w:numFmt w:val="bullet"/>
+      <w:lvlText w:val="◦"/>
+      <w:lvlJc w:val="left"/>
+      <w:pPr>
+        <w:ind w:left="1800" w:hanging="360"/>
+      </w:pPr>
+      <w:rPr>
+        <w:rFonts w:ascii="Arial" w:eastAsia="Arial" w:hAnsi="Arial" w:cs="Arial"/>
+      </w:rPr>
+    </w:lvl>
+    <w:lvl w:ilvl="2">
+      <w:start w:val="1"/>
+      <w:numFmt w:val="bullet"/>
+      <w:lvlText w:val="▪"/>
+      <w:lvlJc w:val="left"/>
+      <w:pPr>
+        <w:ind w:left="2160" w:hanging="360"/>
+      </w:pPr>
+      <w:rPr>
+        <w:rFonts w:ascii="Arial" w:eastAsia="Arial" w:hAnsi="Arial" w:cs="Arial"/>
+      </w:rPr>
+    </w:lvl>
+    <w:lvl w:ilvl="3">
+      <w:start w:val="1"/>
+      <w:numFmt w:val="bullet"/>
+      <w:lvlText w:val=""/>
+      <w:lvlJc w:val="left"/>
+      <w:pPr>
+        <w:ind w:left="2520" w:hanging="360"/>
+      </w:pPr>
+      <w:rPr>
+        <w:rFonts w:ascii="Arial" w:eastAsia="Arial" w:hAnsi="Arial" w:cs="Arial"/>
+      </w:rPr>
+    </w:lvl>
+    <w:lvl w:ilvl="4">
+      <w:start w:val="1"/>
+      <w:numFmt w:val="bullet"/>
+      <w:lvlText w:val="◦"/>
+      <w:lvlJc w:val="left"/>
+      <w:pPr>
+        <w:ind w:left="2880" w:hanging="360"/>
+      </w:pPr>
+      <w:rPr>
+        <w:rFonts w:ascii="Arial" w:eastAsia="Arial" w:hAnsi="Arial" w:cs="Arial"/>
+      </w:rPr>
+    </w:lvl>
+    <w:lvl w:ilvl="5">
+      <w:start w:val="1"/>
+      <w:numFmt w:val="bullet"/>
+      <w:lvlText w:val="▪"/>
+      <w:lvlJc w:val="left"/>
+      <w:pPr>
+        <w:ind w:left="3240" w:hanging="360"/>
+      </w:pPr>
+      <w:rPr>
+        <w:rFonts w:ascii="Arial" w:eastAsia="Arial" w:hAnsi="Arial" w:cs="Arial"/>
+      </w:rPr>
+    </w:lvl>
+    <w:lvl w:ilvl="6">
+      <w:start w:val="1"/>
+      <w:numFmt w:val="bullet"/>
+      <w:lvlText w:val=""/>
+      <w:lvlJc w:val="left"/>
+      <w:pPr>
+        <w:ind w:left="3600" w:hanging="360"/>
+      </w:pPr>
+      <w:rPr>
+        <w:rFonts w:ascii="Arial" w:eastAsia="Arial" w:hAnsi="Arial" w:cs="Arial"/>
+      </w:rPr>
+    </w:lvl>
+    <w:lvl w:ilvl="7">
+      <w:start w:val="1"/>
+      <w:numFmt w:val="bullet"/>
+      <w:lvlText w:val="◦"/>
+      <w:lvlJc w:val="left"/>
+      <w:pPr>
+        <w:ind w:left="3960" w:hanging="360"/>
+      </w:pPr>
+      <w:rPr>
+        <w:rFonts w:ascii="Arial" w:eastAsia="Arial" w:hAnsi="Arial" w:cs="Arial"/>
+      </w:rPr>
+    </w:lvl>
+    <w:lvl w:ilvl="8">
+      <w:start w:val="1"/>
+      <w:numFmt w:val="bullet"/>
+      <w:lvlText w:val="▪"/>
+      <w:lvlJc w:val="left"/>
+      <w:pPr>
+        <w:ind w:left="4320" w:hanging="360"/>
+      </w:pPr>
+      <w:rPr>
+        <w:rFonts w:ascii="Arial" w:eastAsia="Arial" w:hAnsi="Arial" w:cs="Arial"/>
+      </w:rPr>
+    </w:lvl>
+  </w:abstractNum>
+  <w:abstractNum w:abstractNumId="3" w15:restartNumberingAfterBreak="0">
     <w:nsid w:val="08FE285C"/>
     <w:multiLevelType w:val="multilevel"/>
     <w:tmpl w:val="0A746B4A"/>
@@ -2557,7 +2632,7 @@
       </w:rPr>
     </w:lvl>
   </w:abstractNum>
-  <w:abstractNum w:abstractNumId="3">
+  <w:abstractNum w:abstractNumId="4" w15:restartNumberingAfterBreak="0">
     <w:nsid w:val="0D662E16"/>
     <w:multiLevelType w:val="multilevel"/>
     <w:tmpl w:val="58A4103A"/>
@@ -2670,7 +2745,7 @@
       </w:rPr>
     </w:lvl>
   </w:abstractNum>
-  <w:abstractNum w:abstractNumId="4">
+  <w:abstractNum w:abstractNumId="5" w15:restartNumberingAfterBreak="0">
     <w:nsid w:val="109F5AC8"/>
     <w:multiLevelType w:val="multilevel"/>
     <w:tmpl w:val="FB103C0C"/>
@@ -2783,7 +2858,7 @@
       </w:rPr>
     </w:lvl>
   </w:abstractNum>
-  <w:abstractNum w:abstractNumId="5">
+  <w:abstractNum w:abstractNumId="6" w15:restartNumberingAfterBreak="0">
     <w:nsid w:val="296F4513"/>
     <w:multiLevelType w:val="multilevel"/>
     <w:tmpl w:val="76342E68"/>
@@ -2896,7 +2971,7 @@
       </w:rPr>
     </w:lvl>
   </w:abstractNum>
-  <w:abstractNum w:abstractNumId="6">
+  <w:abstractNum w:abstractNumId="7" w15:restartNumberingAfterBreak="0">
     <w:nsid w:val="2D2107B5"/>
     <w:multiLevelType w:val="multilevel"/>
     <w:tmpl w:val="9E06C318"/>
@@ -3009,7 +3084,7 @@
       </w:rPr>
     </w:lvl>
   </w:abstractNum>
-  <w:abstractNum w:abstractNumId="7">
+  <w:abstractNum w:abstractNumId="8" w15:restartNumberingAfterBreak="0">
     <w:nsid w:val="2E0C47DE"/>
     <w:multiLevelType w:val="multilevel"/>
     <w:tmpl w:val="CA4429E8"/>
@@ -3122,7 +3197,7 @@
       </w:rPr>
     </w:lvl>
   </w:abstractNum>
-  <w:abstractNum w:abstractNumId="8">
+  <w:abstractNum w:abstractNumId="9" w15:restartNumberingAfterBreak="0">
     <w:nsid w:val="2FE47A93"/>
     <w:multiLevelType w:val="multilevel"/>
     <w:tmpl w:val="5CB038C2"/>
@@ -3235,7 +3310,7 @@
       </w:rPr>
     </w:lvl>
   </w:abstractNum>
-  <w:abstractNum w:abstractNumId="9">
+  <w:abstractNum w:abstractNumId="10" w15:restartNumberingAfterBreak="0">
     <w:nsid w:val="35E606EF"/>
     <w:multiLevelType w:val="multilevel"/>
     <w:tmpl w:val="5BB23F4E"/>
@@ -3348,7 +3423,7 @@
       </w:rPr>
     </w:lvl>
   </w:abstractNum>
-  <w:abstractNum w:abstractNumId="10">
+  <w:abstractNum w:abstractNumId="11" w15:restartNumberingAfterBreak="0">
     <w:nsid w:val="38CC30B6"/>
     <w:multiLevelType w:val="multilevel"/>
     <w:tmpl w:val="D172C314"/>
@@ -3461,7 +3536,7 @@
       </w:rPr>
     </w:lvl>
   </w:abstractNum>
-  <w:abstractNum w:abstractNumId="11">
+  <w:abstractNum w:abstractNumId="12" w15:restartNumberingAfterBreak="0">
     <w:nsid w:val="3D5D618C"/>
     <w:multiLevelType w:val="multilevel"/>
     <w:tmpl w:val="FB0A728C"/>
@@ -3574,7 +3649,233 @@
       </w:rPr>
     </w:lvl>
   </w:abstractNum>
-  <w:abstractNum w:abstractNumId="12">
+  <w:abstractNum w:abstractNumId="13" w15:restartNumberingAfterBreak="0">
+    <w:nsid w:val="506B6C39"/>
+    <w:multiLevelType w:val="multilevel"/>
+    <w:tmpl w:val="81C4BFE0"/>
+    <w:lvl w:ilvl="0">
+      <w:start w:val="1"/>
+      <w:numFmt w:val="bullet"/>
+      <w:lvlText w:val=""/>
+      <w:lvlJc w:val="left"/>
+      <w:pPr>
+        <w:ind w:left="1440" w:hanging="360"/>
+      </w:pPr>
+      <w:rPr>
+        <w:rFonts w:ascii="Symbol" w:hAnsi="Symbol" w:hint="default"/>
+      </w:rPr>
+    </w:lvl>
+    <w:lvl w:ilvl="1">
+      <w:start w:val="1"/>
+      <w:numFmt w:val="bullet"/>
+      <w:lvlText w:val="◦"/>
+      <w:lvlJc w:val="left"/>
+      <w:pPr>
+        <w:ind w:left="1800" w:hanging="360"/>
+      </w:pPr>
+      <w:rPr>
+        <w:rFonts w:ascii="Arial" w:eastAsia="Arial" w:hAnsi="Arial" w:cs="Arial"/>
+      </w:rPr>
+    </w:lvl>
+    <w:lvl w:ilvl="2">
+      <w:start w:val="1"/>
+      <w:numFmt w:val="bullet"/>
+      <w:lvlText w:val="▪"/>
+      <w:lvlJc w:val="left"/>
+      <w:pPr>
+        <w:ind w:left="2160" w:hanging="360"/>
+      </w:pPr>
+      <w:rPr>
+        <w:rFonts w:ascii="Arial" w:eastAsia="Arial" w:hAnsi="Arial" w:cs="Arial"/>
+      </w:rPr>
+    </w:lvl>
+    <w:lvl w:ilvl="3">
+      <w:start w:val="1"/>
+      <w:numFmt w:val="bullet"/>
+      <w:lvlText w:val=""/>
+      <w:lvlJc w:val="left"/>
+      <w:pPr>
+        <w:ind w:left="2520" w:hanging="360"/>
+      </w:pPr>
+      <w:rPr>
+        <w:rFonts w:ascii="Arial" w:eastAsia="Arial" w:hAnsi="Arial" w:cs="Arial"/>
+      </w:rPr>
+    </w:lvl>
+    <w:lvl w:ilvl="4">
+      <w:start w:val="1"/>
+      <w:numFmt w:val="bullet"/>
+      <w:lvlText w:val="◦"/>
+      <w:lvlJc w:val="left"/>
+      <w:pPr>
+        <w:ind w:left="2880" w:hanging="360"/>
+      </w:pPr>
+      <w:rPr>
+        <w:rFonts w:ascii="Arial" w:eastAsia="Arial" w:hAnsi="Arial" w:cs="Arial"/>
+      </w:rPr>
+    </w:lvl>
+    <w:lvl w:ilvl="5">
+      <w:start w:val="1"/>
+      <w:numFmt w:val="bullet"/>
+      <w:lvlText w:val="▪"/>
+      <w:lvlJc w:val="left"/>
+      <w:pPr>
+        <w:ind w:left="3240" w:hanging="360"/>
+      </w:pPr>
+      <w:rPr>
+        <w:rFonts w:ascii="Arial" w:eastAsia="Arial" w:hAnsi="Arial" w:cs="Arial"/>
+      </w:rPr>
+    </w:lvl>
+    <w:lvl w:ilvl="6">
+      <w:start w:val="1"/>
+      <w:numFmt w:val="bullet"/>
+      <w:lvlText w:val=""/>
+      <w:lvlJc w:val="left"/>
+      <w:pPr>
+        <w:ind w:left="3600" w:hanging="360"/>
+      </w:pPr>
+      <w:rPr>
+        <w:rFonts w:ascii="Arial" w:eastAsia="Arial" w:hAnsi="Arial" w:cs="Arial"/>
+      </w:rPr>
+    </w:lvl>
+    <w:lvl w:ilvl="7">
+      <w:start w:val="1"/>
+      <w:numFmt w:val="bullet"/>
+      <w:lvlText w:val="◦"/>
+      <w:lvlJc w:val="left"/>
+      <w:pPr>
+        <w:ind w:left="3960" w:hanging="360"/>
+      </w:pPr>
+      <w:rPr>
+        <w:rFonts w:ascii="Arial" w:eastAsia="Arial" w:hAnsi="Arial" w:cs="Arial"/>
+      </w:rPr>
+    </w:lvl>
+    <w:lvl w:ilvl="8">
+      <w:start w:val="1"/>
+      <w:numFmt w:val="bullet"/>
+      <w:lvlText w:val="▪"/>
+      <w:lvlJc w:val="left"/>
+      <w:pPr>
+        <w:ind w:left="4320" w:hanging="360"/>
+      </w:pPr>
+      <w:rPr>
+        <w:rFonts w:ascii="Arial" w:eastAsia="Arial" w:hAnsi="Arial" w:cs="Arial"/>
+      </w:rPr>
+    </w:lvl>
+  </w:abstractNum>
+  <w:abstractNum w:abstractNumId="14" w15:restartNumberingAfterBreak="0">
+    <w:nsid w:val="50F50454"/>
+    <w:multiLevelType w:val="multilevel"/>
+    <w:tmpl w:val="81C4BFE0"/>
+    <w:lvl w:ilvl="0">
+      <w:start w:val="1"/>
+      <w:numFmt w:val="bullet"/>
+      <w:lvlText w:val=""/>
+      <w:lvlJc w:val="left"/>
+      <w:pPr>
+        <w:ind w:left="1440" w:hanging="360"/>
+      </w:pPr>
+      <w:rPr>
+        <w:rFonts w:ascii="Symbol" w:hAnsi="Symbol" w:hint="default"/>
+      </w:rPr>
+    </w:lvl>
+    <w:lvl w:ilvl="1">
+      <w:start w:val="1"/>
+      <w:numFmt w:val="bullet"/>
+      <w:lvlText w:val="◦"/>
+      <w:lvlJc w:val="left"/>
+      <w:pPr>
+        <w:ind w:left="1800" w:hanging="360"/>
+      </w:pPr>
+      <w:rPr>
+        <w:rFonts w:ascii="Arial" w:eastAsia="Arial" w:hAnsi="Arial" w:cs="Arial"/>
+      </w:rPr>
+    </w:lvl>
+    <w:lvl w:ilvl="2">
+      <w:start w:val="1"/>
+      <w:numFmt w:val="bullet"/>
+      <w:lvlText w:val="▪"/>
+      <w:lvlJc w:val="left"/>
+      <w:pPr>
+        <w:ind w:left="2160" w:hanging="360"/>
+      </w:pPr>
+      <w:rPr>
+        <w:rFonts w:ascii="Arial" w:eastAsia="Arial" w:hAnsi="Arial" w:cs="Arial"/>
+      </w:rPr>
+    </w:lvl>
+    <w:lvl w:ilvl="3">
+      <w:start w:val="1"/>
+      <w:numFmt w:val="bullet"/>
+      <w:lvlText w:val=""/>
+      <w:lvlJc w:val="left"/>
+      <w:pPr>
+        <w:ind w:left="2520" w:hanging="360"/>
+      </w:pPr>
+      <w:rPr>
+        <w:rFonts w:ascii="Arial" w:eastAsia="Arial" w:hAnsi="Arial" w:cs="Arial"/>
+      </w:rPr>
+    </w:lvl>
+    <w:lvl w:ilvl="4">
+      <w:start w:val="1"/>
+      <w:numFmt w:val="bullet"/>
+      <w:lvlText w:val="◦"/>
+      <w:lvlJc w:val="left"/>
+      <w:pPr>
+        <w:ind w:left="2880" w:hanging="360"/>
+      </w:pPr>
+      <w:rPr>
+        <w:rFonts w:ascii="Arial" w:eastAsia="Arial" w:hAnsi="Arial" w:cs="Arial"/>
+      </w:rPr>
+    </w:lvl>
+    <w:lvl w:ilvl="5">
+      <w:start w:val="1"/>
+      <w:numFmt w:val="bullet"/>
+      <w:lvlText w:val="▪"/>
+      <w:lvlJc w:val="left"/>
+      <w:pPr>
+        <w:ind w:left="3240" w:hanging="360"/>
+      </w:pPr>
+      <w:rPr>
+        <w:rFonts w:ascii="Arial" w:eastAsia="Arial" w:hAnsi="Arial" w:cs="Arial"/>
+      </w:rPr>
+    </w:lvl>
+    <w:lvl w:ilvl="6">
+      <w:start w:val="1"/>
+      <w:numFmt w:val="bullet"/>
+      <w:lvlText w:val=""/>
+      <w:lvlJc w:val="left"/>
+      <w:pPr>
+        <w:ind w:left="3600" w:hanging="360"/>
+      </w:pPr>
+      <w:rPr>
+        <w:rFonts w:ascii="Arial" w:eastAsia="Arial" w:hAnsi="Arial" w:cs="Arial"/>
+      </w:rPr>
+    </w:lvl>
+    <w:lvl w:ilvl="7">
+      <w:start w:val="1"/>
+      <w:numFmt w:val="bullet"/>
+      <w:lvlText w:val="◦"/>
+      <w:lvlJc w:val="left"/>
+      <w:pPr>
+        <w:ind w:left="3960" w:hanging="360"/>
+      </w:pPr>
+      <w:rPr>
+        <w:rFonts w:ascii="Arial" w:eastAsia="Arial" w:hAnsi="Arial" w:cs="Arial"/>
+      </w:rPr>
+    </w:lvl>
+    <w:lvl w:ilvl="8">
+      <w:start w:val="1"/>
+      <w:numFmt w:val="bullet"/>
+      <w:lvlText w:val="▪"/>
+      <w:lvlJc w:val="left"/>
+      <w:pPr>
+        <w:ind w:left="4320" w:hanging="360"/>
+      </w:pPr>
+      <w:rPr>
+        <w:rFonts w:ascii="Arial" w:eastAsia="Arial" w:hAnsi="Arial" w:cs="Arial"/>
+      </w:rPr>
+    </w:lvl>
+  </w:abstractNum>
+  <w:abstractNum w:abstractNumId="15" w15:restartNumberingAfterBreak="0">
     <w:nsid w:val="57DC4C5E"/>
     <w:multiLevelType w:val="multilevel"/>
     <w:tmpl w:val="FF9CA298"/>
@@ -3687,7 +3988,120 @@
       </w:rPr>
     </w:lvl>
   </w:abstractNum>
-  <w:abstractNum w:abstractNumId="13">
+  <w:abstractNum w:abstractNumId="16" w15:restartNumberingAfterBreak="0">
+    <w:nsid w:val="5ADD171B"/>
+    <w:multiLevelType w:val="hybridMultilevel"/>
+    <w:tmpl w:val="184EB166"/>
+    <w:lvl w:ilvl="0" w:tplc="280A0001">
+      <w:start w:val="1"/>
+      <w:numFmt w:val="bullet"/>
+      <w:lvlText w:val=""/>
+      <w:lvlJc w:val="left"/>
+      <w:pPr>
+        <w:ind w:left="2160" w:hanging="360"/>
+      </w:pPr>
+      <w:rPr>
+        <w:rFonts w:ascii="Symbol" w:hAnsi="Symbol" w:hint="default"/>
+      </w:rPr>
+    </w:lvl>
+    <w:lvl w:ilvl="1" w:tplc="280A0003" w:tentative="1">
+      <w:start w:val="1"/>
+      <w:numFmt w:val="bullet"/>
+      <w:lvlText w:val="o"/>
+      <w:lvlJc w:val="left"/>
+      <w:pPr>
+        <w:ind w:left="2880" w:hanging="360"/>
+      </w:pPr>
+      <w:rPr>
+        <w:rFonts w:ascii="Courier New" w:hAnsi="Courier New" w:cs="Courier New" w:hint="default"/>
+      </w:rPr>
+    </w:lvl>
+    <w:lvl w:ilvl="2" w:tplc="280A0005" w:tentative="1">
+      <w:start w:val="1"/>
+      <w:numFmt w:val="bullet"/>
+      <w:lvlText w:val=""/>
+      <w:lvlJc w:val="left"/>
+      <w:pPr>
+        <w:ind w:left="3600" w:hanging="360"/>
+      </w:pPr>
+      <w:rPr>
+        <w:rFonts w:ascii="Wingdings" w:hAnsi="Wingdings" w:hint="default"/>
+      </w:rPr>
+    </w:lvl>
+    <w:lvl w:ilvl="3" w:tplc="280A0001" w:tentative="1">
+      <w:start w:val="1"/>
+      <w:numFmt w:val="bullet"/>
+      <w:lvlText w:val=""/>
+      <w:lvlJc w:val="left"/>
+      <w:pPr>
+        <w:ind w:left="4320" w:hanging="360"/>
+      </w:pPr>
+      <w:rPr>
+        <w:rFonts w:ascii="Symbol" w:hAnsi="Symbol" w:hint="default"/>
+      </w:rPr>
+    </w:lvl>
+    <w:lvl w:ilvl="4" w:tplc="280A0003" w:tentative="1">
+      <w:start w:val="1"/>
+      <w:numFmt w:val="bullet"/>
+      <w:lvlText w:val="o"/>
+      <w:lvlJc w:val="left"/>
+      <w:pPr>
+        <w:ind w:left="5040" w:hanging="360"/>
+      </w:pPr>
+      <w:rPr>
+        <w:rFonts w:ascii="Courier New" w:hAnsi="Courier New" w:cs="Courier New" w:hint="default"/>
+      </w:rPr>
+    </w:lvl>
+    <w:lvl w:ilvl="5" w:tplc="280A0005" w:tentative="1">
+      <w:start w:val="1"/>
+      <w:numFmt w:val="bullet"/>
+      <w:lvlText w:val=""/>
+      <w:lvlJc w:val="left"/>
+      <w:pPr>
+        <w:ind w:left="5760" w:hanging="360"/>
+      </w:pPr>
+      <w:rPr>
+        <w:rFonts w:ascii="Wingdings" w:hAnsi="Wingdings" w:hint="default"/>
+      </w:rPr>
+    </w:lvl>
+    <w:lvl w:ilvl="6" w:tplc="280A0001" w:tentative="1">
+      <w:start w:val="1"/>
+      <w:numFmt w:val="bullet"/>
+      <w:lvlText w:val=""/>
+      <w:lvlJc w:val="left"/>
+      <w:pPr>
+        <w:ind w:left="6480" w:hanging="360"/>
+      </w:pPr>
+      <w:rPr>
+        <w:rFonts w:ascii="Symbol" w:hAnsi="Symbol" w:hint="default"/>
+      </w:rPr>
+    </w:lvl>
+    <w:lvl w:ilvl="7" w:tplc="280A0003" w:tentative="1">
+      <w:start w:val="1"/>
+      <w:numFmt w:val="bullet"/>
+      <w:lvlText w:val="o"/>
+      <w:lvlJc w:val="left"/>
+      <w:pPr>
+        <w:ind w:left="7200" w:hanging="360"/>
+      </w:pPr>
+      <w:rPr>
+        <w:rFonts w:ascii="Courier New" w:hAnsi="Courier New" w:cs="Courier New" w:hint="default"/>
+      </w:rPr>
+    </w:lvl>
+    <w:lvl w:ilvl="8" w:tplc="280A0005" w:tentative="1">
+      <w:start w:val="1"/>
+      <w:numFmt w:val="bullet"/>
+      <w:lvlText w:val=""/>
+      <w:lvlJc w:val="left"/>
+      <w:pPr>
+        <w:ind w:left="7920" w:hanging="360"/>
+      </w:pPr>
+      <w:rPr>
+        <w:rFonts w:ascii="Wingdings" w:hAnsi="Wingdings" w:hint="default"/>
+      </w:rPr>
+    </w:lvl>
+  </w:abstractNum>
+  <w:abstractNum w:abstractNumId="17" w15:restartNumberingAfterBreak="0">
     <w:nsid w:val="5F8B19F9"/>
     <w:multiLevelType w:val="multilevel"/>
     <w:tmpl w:val="3CEA29B6"/>
@@ -3800,7 +4214,7 @@
       </w:rPr>
     </w:lvl>
   </w:abstractNum>
-  <w:abstractNum w:abstractNumId="14">
+  <w:abstractNum w:abstractNumId="18" w15:restartNumberingAfterBreak="0">
     <w:nsid w:val="660E04E6"/>
     <w:multiLevelType w:val="multilevel"/>
     <w:tmpl w:val="29CCDBEA"/>
@@ -3913,7 +4327,7 @@
       </w:rPr>
     </w:lvl>
   </w:abstractNum>
-  <w:abstractNum w:abstractNumId="15">
+  <w:abstractNum w:abstractNumId="19" w15:restartNumberingAfterBreak="0">
     <w:nsid w:val="6A563EEE"/>
     <w:multiLevelType w:val="multilevel"/>
     <w:tmpl w:val="F0F473C6"/>
@@ -3999,7 +4413,120 @@
       </w:pPr>
     </w:lvl>
   </w:abstractNum>
-  <w:abstractNum w:abstractNumId="16">
+  <w:abstractNum w:abstractNumId="20" w15:restartNumberingAfterBreak="0">
+    <w:nsid w:val="75B151AE"/>
+    <w:multiLevelType w:val="multilevel"/>
+    <w:tmpl w:val="81C4BFE0"/>
+    <w:lvl w:ilvl="0">
+      <w:start w:val="1"/>
+      <w:numFmt w:val="bullet"/>
+      <w:lvlText w:val=""/>
+      <w:lvlJc w:val="left"/>
+      <w:pPr>
+        <w:ind w:left="1440" w:hanging="360"/>
+      </w:pPr>
+      <w:rPr>
+        <w:rFonts w:ascii="Symbol" w:hAnsi="Symbol" w:hint="default"/>
+      </w:rPr>
+    </w:lvl>
+    <w:lvl w:ilvl="1">
+      <w:start w:val="1"/>
+      <w:numFmt w:val="bullet"/>
+      <w:lvlText w:val="◦"/>
+      <w:lvlJc w:val="left"/>
+      <w:pPr>
+        <w:ind w:left="1800" w:hanging="360"/>
+      </w:pPr>
+      <w:rPr>
+        <w:rFonts w:ascii="Arial" w:eastAsia="Arial" w:hAnsi="Arial" w:cs="Arial"/>
+      </w:rPr>
+    </w:lvl>
+    <w:lvl w:ilvl="2">
+      <w:start w:val="1"/>
+      <w:numFmt w:val="bullet"/>
+      <w:lvlText w:val="▪"/>
+      <w:lvlJc w:val="left"/>
+      <w:pPr>
+        <w:ind w:left="2160" w:hanging="360"/>
+      </w:pPr>
+      <w:rPr>
+        <w:rFonts w:ascii="Arial" w:eastAsia="Arial" w:hAnsi="Arial" w:cs="Arial"/>
+      </w:rPr>
+    </w:lvl>
+    <w:lvl w:ilvl="3">
+      <w:start w:val="1"/>
+      <w:numFmt w:val="bullet"/>
+      <w:lvlText w:val=""/>
+      <w:lvlJc w:val="left"/>
+      <w:pPr>
+        <w:ind w:left="2520" w:hanging="360"/>
+      </w:pPr>
+      <w:rPr>
+        <w:rFonts w:ascii="Arial" w:eastAsia="Arial" w:hAnsi="Arial" w:cs="Arial"/>
+      </w:rPr>
+    </w:lvl>
+    <w:lvl w:ilvl="4">
+      <w:start w:val="1"/>
+      <w:numFmt w:val="bullet"/>
+      <w:lvlText w:val="◦"/>
+      <w:lvlJc w:val="left"/>
+      <w:pPr>
+        <w:ind w:left="2880" w:hanging="360"/>
+      </w:pPr>
+      <w:rPr>
+        <w:rFonts w:ascii="Arial" w:eastAsia="Arial" w:hAnsi="Arial" w:cs="Arial"/>
+      </w:rPr>
+    </w:lvl>
+    <w:lvl w:ilvl="5">
+      <w:start w:val="1"/>
+      <w:numFmt w:val="bullet"/>
+      <w:lvlText w:val="▪"/>
+      <w:lvlJc w:val="left"/>
+      <w:pPr>
+        <w:ind w:left="3240" w:hanging="360"/>
+      </w:pPr>
+      <w:rPr>
+        <w:rFonts w:ascii="Arial" w:eastAsia="Arial" w:hAnsi="Arial" w:cs="Arial"/>
+      </w:rPr>
+    </w:lvl>
+    <w:lvl w:ilvl="6">
+      <w:start w:val="1"/>
+      <w:numFmt w:val="bullet"/>
+      <w:lvlText w:val=""/>
+      <w:lvlJc w:val="left"/>
+      <w:pPr>
+        <w:ind w:left="3600" w:hanging="360"/>
+      </w:pPr>
+      <w:rPr>
+        <w:rFonts w:ascii="Arial" w:eastAsia="Arial" w:hAnsi="Arial" w:cs="Arial"/>
+      </w:rPr>
+    </w:lvl>
+    <w:lvl w:ilvl="7">
+      <w:start w:val="1"/>
+      <w:numFmt w:val="bullet"/>
+      <w:lvlText w:val="◦"/>
+      <w:lvlJc w:val="left"/>
+      <w:pPr>
+        <w:ind w:left="3960" w:hanging="360"/>
+      </w:pPr>
+      <w:rPr>
+        <w:rFonts w:ascii="Arial" w:eastAsia="Arial" w:hAnsi="Arial" w:cs="Arial"/>
+      </w:rPr>
+    </w:lvl>
+    <w:lvl w:ilvl="8">
+      <w:start w:val="1"/>
+      <w:numFmt w:val="bullet"/>
+      <w:lvlText w:val="▪"/>
+      <w:lvlJc w:val="left"/>
+      <w:pPr>
+        <w:ind w:left="4320" w:hanging="360"/>
+      </w:pPr>
+      <w:rPr>
+        <w:rFonts w:ascii="Arial" w:eastAsia="Arial" w:hAnsi="Arial" w:cs="Arial"/>
+      </w:rPr>
+    </w:lvl>
+  </w:abstractNum>
+  <w:abstractNum w:abstractNumId="21" w15:restartNumberingAfterBreak="0">
     <w:nsid w:val="7E1830A7"/>
     <w:multiLevelType w:val="multilevel"/>
     <w:tmpl w:val="499A1D54"/>
@@ -4113,61 +4640,76 @@
     </w:lvl>
   </w:abstractNum>
   <w:num w:numId="1">
-    <w:abstractNumId w:val="8"/>
+    <w:abstractNumId w:val="9"/>
   </w:num>
   <w:num w:numId="2">
-    <w:abstractNumId w:val="16"/>
+    <w:abstractNumId w:val="21"/>
   </w:num>
   <w:num w:numId="3">
-    <w:abstractNumId w:val="10"/>
+    <w:abstractNumId w:val="11"/>
   </w:num>
   <w:num w:numId="4">
-    <w:abstractNumId w:val="9"/>
+    <w:abstractNumId w:val="10"/>
   </w:num>
   <w:num w:numId="5">
     <w:abstractNumId w:val="1"/>
   </w:num>
   <w:num w:numId="6">
-    <w:abstractNumId w:val="11"/>
+    <w:abstractNumId w:val="12"/>
   </w:num>
   <w:num w:numId="7">
-    <w:abstractNumId w:val="14"/>
+    <w:abstractNumId w:val="18"/>
   </w:num>
   <w:num w:numId="8">
+    <w:abstractNumId w:val="4"/>
+  </w:num>
+  <w:num w:numId="9">
+    <w:abstractNumId w:val="17"/>
+  </w:num>
+  <w:num w:numId="10">
+    <w:abstractNumId w:val="15"/>
+  </w:num>
+  <w:num w:numId="11">
+    <w:abstractNumId w:val="6"/>
+  </w:num>
+  <w:num w:numId="12">
+    <w:abstractNumId w:val="19"/>
+  </w:num>
+  <w:num w:numId="13">
     <w:abstractNumId w:val="3"/>
   </w:num>
-  <w:num w:numId="9">
-    <w:abstractNumId w:val="13"/>
-  </w:num>
-  <w:num w:numId="10">
-    <w:abstractNumId w:val="12"/>
-  </w:num>
-  <w:num w:numId="11">
-    <w:abstractNumId w:val="5"/>
-  </w:num>
-  <w:num w:numId="12">
-    <w:abstractNumId w:val="15"/>
-  </w:num>
-  <w:num w:numId="13">
-    <w:abstractNumId w:val="2"/>
-  </w:num>
   <w:num w:numId="14">
-    <w:abstractNumId w:val="7"/>
+    <w:abstractNumId w:val="8"/>
   </w:num>
   <w:num w:numId="15">
     <w:abstractNumId w:val="0"/>
   </w:num>
   <w:num w:numId="16">
-    <w:abstractNumId w:val="6"/>
+    <w:abstractNumId w:val="7"/>
   </w:num>
   <w:num w:numId="17">
-    <w:abstractNumId w:val="4"/>
+    <w:abstractNumId w:val="5"/>
+  </w:num>
+  <w:num w:numId="18">
+    <w:abstractNumId w:val="16"/>
+  </w:num>
+  <w:num w:numId="19">
+    <w:abstractNumId w:val="20"/>
+  </w:num>
+  <w:num w:numId="20">
+    <w:abstractNumId w:val="14"/>
+  </w:num>
+  <w:num w:numId="21">
+    <w:abstractNumId w:val="13"/>
+  </w:num>
+  <w:num w:numId="22">
+    <w:abstractNumId w:val="2"/>
   </w:num>
 </w:numbering>
 </file>
 
 <file path=word/styles.xml><?xml version="1.0" encoding="utf-8"?>
-<w:styles xmlns:mc="http://schemas.openxmlformats.org/markup-compatibility/2006" xmlns:r="http://schemas.openxmlformats.org/officeDocument/2006/relationships" xmlns:w="http://schemas.openxmlformats.org/wordprocessingml/2006/main" xmlns:w14="http://schemas.microsoft.com/office/word/2010/wordml" xmlns:w15="http://schemas.microsoft.com/office/word/2012/wordml" mc:Ignorable="w14 w15">
+<w:styles xmlns:mc="http://schemas.openxmlformats.org/markup-compatibility/2006" xmlns:r="http://schemas.openxmlformats.org/officeDocument/2006/relationships" xmlns:w="http://schemas.openxmlformats.org/wordprocessingml/2006/main" xmlns:w14="http://schemas.microsoft.com/office/word/2010/wordml" xmlns:w15="http://schemas.microsoft.com/office/word/2012/wordml" xmlns:w16se="http://schemas.microsoft.com/office/word/2015/wordml/symex" mc:Ignorable="w14 w15 w16se">
   <w:docDefaults>
     <w:rPrDefault>
       <w:rPr>
@@ -4189,7 +4731,7 @@
       </w:pPr>
     </w:pPrDefault>
   </w:docDefaults>
-  <w:latentStyles w:defLockedState="0" w:defUIPriority="99" w:defSemiHidden="0" w:defUnhideWhenUsed="0" w:defQFormat="0" w:count="371">
+  <w:latentStyles w:defLockedState="0" w:defUIPriority="99" w:defSemiHidden="0" w:defUnhideWhenUsed="0" w:defQFormat="0" w:count="372">
     <w:lsdException w:name="Normal" w:uiPriority="0" w:qFormat="1"/>
     <w:lsdException w:name="heading 1" w:uiPriority="9" w:qFormat="1"/>
     <w:lsdException w:name="heading 2" w:semiHidden="1" w:uiPriority="9" w:unhideWhenUsed="1" w:qFormat="1"/>
@@ -4295,7 +4837,6 @@
     <w:lsdException w:name="HTML Sample" w:semiHidden="1" w:unhideWhenUsed="1"/>
     <w:lsdException w:name="HTML Typewriter" w:semiHidden="1" w:unhideWhenUsed="1"/>
     <w:lsdException w:name="HTML Variable" w:semiHidden="1" w:unhideWhenUsed="1"/>
-    <w:lsdException w:name="Normal Table" w:semiHidden="1" w:unhideWhenUsed="1"/>
     <w:lsdException w:name="annotation subject" w:semiHidden="1" w:unhideWhenUsed="1"/>
     <w:lsdException w:name="No List" w:semiHidden="1" w:unhideWhenUsed="1"/>
     <w:lsdException w:name="Outline List 1" w:semiHidden="1" w:unhideWhenUsed="1"/>
@@ -4342,10 +4883,8 @@
     <w:lsdException w:name="Table Subtle 2" w:semiHidden="1" w:unhideWhenUsed="1"/>
     <w:lsdException w:name="Table Web 1" w:semiHidden="1" w:unhideWhenUsed="1"/>
     <w:lsdException w:name="Table Web 2" w:semiHidden="1" w:unhideWhenUsed="1"/>
-    <w:lsdException w:name="Table Web 3" w:semiHidden="1" w:unhideWhenUsed="1"/>
     <w:lsdException w:name="Balloon Text" w:semiHidden="1" w:unhideWhenUsed="1"/>
     <w:lsdException w:name="Table Grid" w:uiPriority="39"/>
-    <w:lsdException w:name="Table Theme" w:semiHidden="1" w:unhideWhenUsed="1"/>
     <w:lsdException w:name="Placeholder Text" w:semiHidden="1"/>
     <w:lsdException w:name="No Spacing" w:uiPriority="1" w:qFormat="1"/>
     <w:lsdException w:name="Light Shading" w:uiPriority="60"/>
@@ -4561,6 +5100,7 @@
     <w:lsdException w:name="List Table 5 Dark Accent 6" w:uiPriority="50"/>
     <w:lsdException w:name="List Table 6 Colorful Accent 6" w:uiPriority="51"/>
     <w:lsdException w:name="List Table 7 Colorful Accent 6" w:uiPriority="52"/>
+    <w:lsdException w:name="Mention" w:semiHidden="1" w:unhideWhenUsed="1"/>
   </w:latentStyles>
   <w:style w:type="paragraph" w:default="1" w:styleId="Normal">
     <w:name w:val="Normal"/>
@@ -4690,7 +5230,7 @@
       </w:tblCellMar>
     </w:tblPr>
   </w:style>
-  <w:style w:type="paragraph" w:styleId="Puesto">
+  <w:style w:type="paragraph" w:styleId="Ttulo">
     <w:name w:val="Title"/>
     <w:basedOn w:val="Normal"/>
     <w:next w:val="Normal"/>
@@ -4726,9 +5266,7 @@
       <w:tblStyleRowBandSize w:val="1"/>
       <w:tblStyleColBandSize w:val="1"/>
       <w:tblCellMar>
-        <w:top w:w="0" w:type="dxa"/>
         <w:left w:w="100" w:type="dxa"/>
-        <w:bottom w:w="0" w:type="dxa"/>
         <w:right w:w="108" w:type="dxa"/>
       </w:tblCellMar>
     </w:tblPr>
@@ -4739,9 +5277,7 @@
       <w:tblStyleRowBandSize w:val="1"/>
       <w:tblStyleColBandSize w:val="1"/>
       <w:tblCellMar>
-        <w:top w:w="0" w:type="dxa"/>
         <w:left w:w="108" w:type="dxa"/>
-        <w:bottom w:w="0" w:type="dxa"/>
         <w:right w:w="108" w:type="dxa"/>
       </w:tblCellMar>
     </w:tblPr>
@@ -4787,6 +5323,17 @@
     <w:link w:val="Piedepgina"/>
     <w:uiPriority w:val="99"/>
     <w:rsid w:val="00E11CDE"/>
+  </w:style>
+  <w:style w:type="paragraph" w:styleId="Prrafodelista">
+    <w:name w:val="List Paragraph"/>
+    <w:basedOn w:val="Normal"/>
+    <w:uiPriority w:val="34"/>
+    <w:qFormat/>
+    <w:rsid w:val="00D602E6"/>
+    <w:pPr>
+      <w:ind w:left="720"/>
+      <w:contextualSpacing/>
+    </w:pPr>
   </w:style>
 </w:styles>
 </file>

</xml_diff>

<commit_message>
modificar documento de requisitos
</commit_message>
<xml_diff>
--- a/Desarrollo/SWGF/Requisitos/SWGF_DR.docx
+++ b/Desarrollo/SWGF/Requisitos/SWGF_DR.docx
@@ -1,8 +1,313 @@
 
 <file path=word/document.xml><?xml version="1.0" encoding="utf-8"?>
-<w:document xmlns:wpc="http://schemas.microsoft.com/office/word/2010/wordprocessingCanvas" xmlns:cx="http://schemas.microsoft.com/office/drawing/2014/chartex" xmlns:cx1="http://schemas.microsoft.com/office/drawing/2015/9/8/chartex" xmlns:cx2="http://schemas.microsoft.com/office/drawing/2015/10/21/chartex" xmlns:mc="http://schemas.openxmlformats.org/markup-compatibility/2006" xmlns:o="urn:schemas-microsoft-com:office:office" xmlns:r="http://schemas.openxmlformats.org/officeDocument/2006/relationships" xmlns:m="http://schemas.openxmlformats.org/officeDocument/2006/math" xmlns:v="urn:schemas-microsoft-com:vml" xmlns:wp14="http://schemas.microsoft.com/office/word/2010/wordprocessingDrawing" xmlns:wp="http://schemas.openxmlformats.org/drawingml/2006/wordprocessingDrawing" xmlns:w10="urn:schemas-microsoft-com:office:word" xmlns:w="http://schemas.openxmlformats.org/wordprocessingml/2006/main" xmlns:w14="http://schemas.microsoft.com/office/word/2010/wordml" xmlns:w15="http://schemas.microsoft.com/office/word/2012/wordml" xmlns:w16se="http://schemas.microsoft.com/office/word/2015/wordml/symex" xmlns:wpg="http://schemas.microsoft.com/office/word/2010/wordprocessingGroup" xmlns:wpi="http://schemas.microsoft.com/office/word/2010/wordprocessingInk" xmlns:wne="http://schemas.microsoft.com/office/word/2006/wordml" xmlns:wps="http://schemas.microsoft.com/office/word/2010/wordprocessingShape" mc:Ignorable="w14 w15 w16se wp14">
+<w:document xmlns:wpc="http://schemas.microsoft.com/office/word/2010/wordprocessingCanvas" xmlns:mc="http://schemas.openxmlformats.org/markup-compatibility/2006" xmlns:o="urn:schemas-microsoft-com:office:office" xmlns:r="http://schemas.openxmlformats.org/officeDocument/2006/relationships" xmlns:m="http://schemas.openxmlformats.org/officeDocument/2006/math" xmlns:v="urn:schemas-microsoft-com:vml" xmlns:wp14="http://schemas.microsoft.com/office/word/2010/wordprocessingDrawing" xmlns:wp="http://schemas.openxmlformats.org/drawingml/2006/wordprocessingDrawing" xmlns:w10="urn:schemas-microsoft-com:office:word" xmlns:w="http://schemas.openxmlformats.org/wordprocessingml/2006/main" xmlns:w14="http://schemas.microsoft.com/office/word/2010/wordml" xmlns:w15="http://schemas.microsoft.com/office/word/2012/wordml" xmlns:wpg="http://schemas.microsoft.com/office/word/2010/wordprocessingGroup" xmlns:wpi="http://schemas.microsoft.com/office/word/2010/wordprocessingInk" xmlns:wne="http://schemas.microsoft.com/office/word/2006/wordml" xmlns:wps="http://schemas.microsoft.com/office/word/2010/wordprocessingShape" mc:Ignorable="w14 w15 wp14">
   <w:background w:color="FFFFFF"/>
   <w:body>
+    <w:p>
+      <w:pPr>
+        <w:rPr>
+          <w:b/>
+          <w:sz w:val="60"/>
+          <w:szCs w:val="60"/>
+        </w:rPr>
+      </w:pPr>
+    </w:p>
+    <w:p>
+      <w:pPr>
+        <w:rPr>
+          <w:b/>
+          <w:sz w:val="60"/>
+          <w:szCs w:val="60"/>
+        </w:rPr>
+      </w:pPr>
+    </w:p>
+    <w:p>
+      <w:pPr>
+        <w:rPr>
+          <w:b/>
+          <w:sz w:val="60"/>
+          <w:szCs w:val="60"/>
+        </w:rPr>
+      </w:pPr>
+      <w:r>
+        <w:rPr>
+          <w:b/>
+          <w:sz w:val="60"/>
+          <w:szCs w:val="60"/>
+        </w:rPr>
+        <w:t>DOCUMENTO DE REQUISITOS</w:t>
+      </w:r>
+    </w:p>
+    <w:p>
+      <w:pPr>
+        <w:rPr>
+          <w:b/>
+          <w:sz w:val="60"/>
+          <w:szCs w:val="60"/>
+        </w:rPr>
+      </w:pPr>
+    </w:p>
+    <w:p>
+      <w:pPr>
+        <w:rPr>
+          <w:b/>
+          <w:sz w:val="60"/>
+          <w:szCs w:val="60"/>
+        </w:rPr>
+      </w:pPr>
+      <w:r>
+        <w:rPr>
+          <w:b/>
+          <w:sz w:val="60"/>
+          <w:szCs w:val="60"/>
+        </w:rPr>
+        <w:t>Sistema Web para Gestión de Fotografías</w:t>
+      </w:r>
+    </w:p>
+    <w:p/>
+    <w:p>
+      <w:pPr>
+        <w:rPr>
+          <w:sz w:val="16"/>
+          <w:szCs w:val="16"/>
+        </w:rPr>
+      </w:pPr>
+    </w:p>
+    <w:p>
+      <w:pPr>
+        <w:rPr>
+          <w:sz w:val="16"/>
+          <w:szCs w:val="16"/>
+        </w:rPr>
+      </w:pPr>
+    </w:p>
+    <w:p>
+      <w:pPr>
+        <w:rPr>
+          <w:sz w:val="16"/>
+          <w:szCs w:val="16"/>
+        </w:rPr>
+      </w:pPr>
+    </w:p>
+    <w:p>
+      <w:pPr>
+        <w:rPr>
+          <w:sz w:val="16"/>
+          <w:szCs w:val="16"/>
+        </w:rPr>
+      </w:pPr>
+    </w:p>
+    <w:p>
+      <w:pPr>
+        <w:rPr>
+          <w:sz w:val="16"/>
+          <w:szCs w:val="16"/>
+        </w:rPr>
+      </w:pPr>
+    </w:p>
+    <w:p>
+      <w:pPr>
+        <w:rPr>
+          <w:sz w:val="16"/>
+          <w:szCs w:val="16"/>
+        </w:rPr>
+      </w:pPr>
+    </w:p>
+    <w:p>
+      <w:pPr>
+        <w:rPr>
+          <w:sz w:val="16"/>
+          <w:szCs w:val="16"/>
+        </w:rPr>
+      </w:pPr>
+    </w:p>
+    <w:p>
+      <w:pPr>
+        <w:rPr>
+          <w:sz w:val="16"/>
+          <w:szCs w:val="16"/>
+        </w:rPr>
+      </w:pPr>
+    </w:p>
+    <w:p>
+      <w:pPr>
+        <w:rPr>
+          <w:sz w:val="16"/>
+          <w:szCs w:val="16"/>
+        </w:rPr>
+      </w:pPr>
+    </w:p>
+    <w:p>
+      <w:pPr>
+        <w:rPr>
+          <w:sz w:val="16"/>
+          <w:szCs w:val="16"/>
+        </w:rPr>
+      </w:pPr>
+    </w:p>
+    <w:p>
+      <w:pPr>
+        <w:rPr>
+          <w:sz w:val="16"/>
+          <w:szCs w:val="16"/>
+        </w:rPr>
+      </w:pPr>
+    </w:p>
+    <w:p>
+      <w:pPr>
+        <w:rPr>
+          <w:sz w:val="16"/>
+          <w:szCs w:val="16"/>
+        </w:rPr>
+      </w:pPr>
+    </w:p>
+    <w:p>
+      <w:pPr>
+        <w:rPr>
+          <w:sz w:val="16"/>
+          <w:szCs w:val="16"/>
+        </w:rPr>
+      </w:pPr>
+    </w:p>
+    <w:p>
+      <w:pPr>
+        <w:rPr>
+          <w:sz w:val="16"/>
+          <w:szCs w:val="16"/>
+        </w:rPr>
+      </w:pPr>
+    </w:p>
+    <w:p>
+      <w:pPr>
+        <w:rPr>
+          <w:sz w:val="16"/>
+          <w:szCs w:val="16"/>
+        </w:rPr>
+      </w:pPr>
+    </w:p>
+    <w:p>
+      <w:pPr>
+        <w:rPr>
+          <w:sz w:val="16"/>
+          <w:szCs w:val="16"/>
+        </w:rPr>
+      </w:pPr>
+    </w:p>
+    <w:p>
+      <w:pPr>
+        <w:rPr>
+          <w:sz w:val="16"/>
+          <w:szCs w:val="16"/>
+        </w:rPr>
+      </w:pPr>
+    </w:p>
+    <w:p>
+      <w:pPr>
+        <w:rPr>
+          <w:sz w:val="16"/>
+          <w:szCs w:val="16"/>
+        </w:rPr>
+      </w:pPr>
+    </w:p>
+    <w:p>
+      <w:pPr>
+        <w:rPr>
+          <w:sz w:val="16"/>
+          <w:szCs w:val="16"/>
+        </w:rPr>
+      </w:pPr>
+    </w:p>
+    <w:p>
+      <w:pPr>
+        <w:rPr>
+          <w:sz w:val="16"/>
+          <w:szCs w:val="16"/>
+        </w:rPr>
+      </w:pPr>
+    </w:p>
+    <w:p>
+      <w:pPr>
+        <w:rPr>
+          <w:sz w:val="16"/>
+          <w:szCs w:val="16"/>
+        </w:rPr>
+      </w:pPr>
+    </w:p>
+    <w:p>
+      <w:pPr>
+        <w:rPr>
+          <w:sz w:val="16"/>
+          <w:szCs w:val="16"/>
+        </w:rPr>
+      </w:pPr>
+    </w:p>
+    <w:p>
+      <w:pPr>
+        <w:rPr>
+          <w:sz w:val="16"/>
+          <w:szCs w:val="16"/>
+        </w:rPr>
+      </w:pPr>
+    </w:p>
+    <w:p>
+      <w:pPr>
+        <w:rPr>
+          <w:sz w:val="16"/>
+          <w:szCs w:val="16"/>
+        </w:rPr>
+      </w:pPr>
+    </w:p>
+    <w:p>
+      <w:pPr>
+        <w:rPr>
+          <w:sz w:val="16"/>
+          <w:szCs w:val="16"/>
+        </w:rPr>
+      </w:pPr>
+    </w:p>
+    <w:p>
+      <w:pPr>
+        <w:rPr>
+          <w:sz w:val="16"/>
+          <w:szCs w:val="16"/>
+        </w:rPr>
+      </w:pPr>
+    </w:p>
+    <w:p>
+      <w:pPr>
+        <w:rPr>
+          <w:sz w:val="16"/>
+          <w:szCs w:val="16"/>
+        </w:rPr>
+      </w:pPr>
+    </w:p>
+    <w:p>
+      <w:pPr>
+        <w:rPr>
+          <w:sz w:val="36"/>
+          <w:szCs w:val="36"/>
+        </w:rPr>
+      </w:pPr>
+      <w:r>
+        <w:rPr>
+          <w:sz w:val="36"/>
+          <w:szCs w:val="36"/>
+        </w:rPr>
+        <w:br w:type="page"/>
+      </w:r>
+    </w:p>
+    <w:p/>
+    <w:p/>
+    <w:p>
+      <w:pPr>
+        <w:rPr>
+          <w:rFonts w:ascii="Arial" w:eastAsia="Arial" w:hAnsi="Arial" w:cs="Arial"/>
+          <w:b/>
+          <w:sz w:val="32"/>
+          <w:szCs w:val="32"/>
+        </w:rPr>
+      </w:pPr>
+    </w:p>
     <w:p>
       <w:pPr>
         <w:jc w:val="center"/>
@@ -828,6 +1133,16 @@
     </w:p>
     <w:p>
       <w:pPr>
+        <w:rPr>
+          <w:rFonts w:ascii="Arial" w:eastAsia="Arial" w:hAnsi="Arial" w:cs="Arial"/>
+          <w:b/>
+          <w:sz w:val="36"/>
+          <w:szCs w:val="36"/>
+        </w:rPr>
+      </w:pPr>
+    </w:p>
+    <w:p>
+      <w:pPr>
         <w:jc w:val="center"/>
         <w:rPr>
           <w:rFonts w:ascii="Arial" w:eastAsia="Arial" w:hAnsi="Arial" w:cs="Arial"/>
@@ -858,6 +1173,15 @@
           <w:szCs w:val="36"/>
         </w:rPr>
       </w:pPr>
+      <w:r>
+        <w:fldChar w:fldCharType="end"/>
+      </w:r>
+      <w:r>
+        <w:t xml:space="preserve">Sistema </w:t>
+      </w:r>
+      <w:r>
+        <w:t xml:space="preserve">Web para Gestión de Fotografías </w:t>
+      </w:r>
     </w:p>
     <w:p>
       <w:pPr>
@@ -869,81 +1193,6 @@
           <w:szCs w:val="36"/>
         </w:rPr>
       </w:pPr>
-    </w:p>
-    <w:p>
-      <w:pPr>
-        <w:jc w:val="center"/>
-        <w:rPr>
-          <w:rFonts w:ascii="Arial" w:eastAsia="Arial" w:hAnsi="Arial" w:cs="Arial"/>
-          <w:b/>
-          <w:sz w:val="36"/>
-          <w:szCs w:val="36"/>
-        </w:rPr>
-      </w:pPr>
-    </w:p>
-    <w:p>
-      <w:pPr>
-        <w:jc w:val="center"/>
-        <w:rPr>
-          <w:rFonts w:ascii="Arial" w:eastAsia="Arial" w:hAnsi="Arial" w:cs="Arial"/>
-          <w:b/>
-          <w:sz w:val="36"/>
-          <w:szCs w:val="36"/>
-        </w:rPr>
-      </w:pPr>
-    </w:p>
-    <w:p>
-      <w:pPr>
-        <w:jc w:val="center"/>
-        <w:rPr>
-          <w:rFonts w:ascii="Arial" w:eastAsia="Arial" w:hAnsi="Arial" w:cs="Arial"/>
-          <w:b/>
-          <w:sz w:val="36"/>
-          <w:szCs w:val="36"/>
-        </w:rPr>
-      </w:pPr>
-    </w:p>
-    <w:p>
-      <w:pPr>
-        <w:jc w:val="center"/>
-        <w:rPr>
-          <w:rFonts w:ascii="Arial" w:eastAsia="Arial" w:hAnsi="Arial" w:cs="Arial"/>
-          <w:b/>
-          <w:sz w:val="36"/>
-          <w:szCs w:val="36"/>
-        </w:rPr>
-      </w:pPr>
-    </w:p>
-    <w:p>
-      <w:pPr>
-        <w:jc w:val="center"/>
-        <w:rPr>
-          <w:rFonts w:ascii="Arial" w:eastAsia="Arial" w:hAnsi="Arial" w:cs="Arial"/>
-          <w:b/>
-          <w:sz w:val="36"/>
-          <w:szCs w:val="36"/>
-        </w:rPr>
-      </w:pPr>
-      <w:r>
-        <w:fldChar w:fldCharType="end"/>
-      </w:r>
-      <w:r>
-        <w:t xml:space="preserve">Sistema </w:t>
-      </w:r>
-      <w:r>
-        <w:t xml:space="preserve">Web para Gestión de Fotografías </w:t>
-      </w:r>
-    </w:p>
-    <w:p>
-      <w:pPr>
-        <w:jc w:val="center"/>
-        <w:rPr>
-          <w:rFonts w:ascii="Arial" w:eastAsia="Arial" w:hAnsi="Arial" w:cs="Arial"/>
-          <w:b/>
-          <w:sz w:val="36"/>
-          <w:szCs w:val="36"/>
-        </w:rPr>
-      </w:pPr>
       <w:r>
         <w:rPr>
           <w:rFonts w:ascii="Arial" w:eastAsia="Arial" w:hAnsi="Arial" w:cs="Arial"/>
@@ -1119,6 +1368,7 @@
           <w:numId w:val="19"/>
         </w:numPr>
         <w:spacing w:after="120"/>
+        <w:jc w:val="both"/>
       </w:pPr>
       <w:r>
         <w:t>El sistema deberá ser fácil de aprender, para ello un usuario experimentado debe ser capaz de utilizar todas las funciones del sistema tras un entrenamiento de 2 horas, tras el cual no cometerá más de 3 errores diarios en media.</w:t>
@@ -1229,7 +1479,6 @@
         <w:spacing w:after="120"/>
       </w:pPr>
       <w:r>
-        <w:lastRenderedPageBreak/>
         <w:t>El sistema deberá soportar la búsqueda entre miles de registros, tanto de Clientes como de las fotografías.</w:t>
       </w:r>
     </w:p>
@@ -1272,20 +1521,30 @@
         </w:numPr>
       </w:pPr>
       <w:r>
-        <w:t>Escalabilidad</w:t>
-      </w:r>
-      <w:bookmarkStart w:id="6" w:name="_GoBack"/>
-      <w:bookmarkEnd w:id="6"/>
+        <w:lastRenderedPageBreak/>
+        <w:t>Escalabilidad.</w:t>
+      </w:r>
+    </w:p>
+    <w:p>
+      <w:pPr>
+        <w:pStyle w:val="Prrafodelista"/>
+        <w:numPr>
+          <w:ilvl w:val="0"/>
+          <w:numId w:val="18"/>
+        </w:numPr>
+        <w:ind w:left="1418"/>
+      </w:pPr>
+      <w:r>
+        <w:t>El Sistema debe ser capaz en un futuro de ser llevado a un entorno Web</w:t>
+      </w:r>
+      <w:r>
+        <w:t xml:space="preserve"> haciendo uso de un servidor dedicado</w:t>
+      </w:r>
       <w:r>
         <w:t>.</w:t>
       </w:r>
     </w:p>
-    <w:p>
-      <w:pPr>
-        <w:keepLines/>
-        <w:spacing w:after="120"/>
-      </w:pPr>
-    </w:p>
+    <w:p/>
     <w:p>
       <w:pPr>
         <w:pStyle w:val="Ttulo2"/>
@@ -1294,8 +1553,74 @@
           <w:numId w:val="12"/>
         </w:numPr>
       </w:pPr>
-      <w:bookmarkStart w:id="7" w:name="_1t3h5sf" w:colFirst="0" w:colLast="0"/>
-      <w:bookmarkEnd w:id="7"/>
+      <w:r>
+        <w:t>Mantenibilidad</w:t>
+      </w:r>
+      <w:r>
+        <w:t>.</w:t>
+      </w:r>
+    </w:p>
+    <w:p>
+      <w:pPr>
+        <w:pStyle w:val="Prrafodelista"/>
+        <w:numPr>
+          <w:ilvl w:val="0"/>
+          <w:numId w:val="18"/>
+        </w:numPr>
+        <w:ind w:left="1418"/>
+      </w:pPr>
+      <w:r>
+        <w:t>El Sistema</w:t>
+      </w:r>
+      <w:r>
+        <w:t xml:space="preserve"> debe ser construido tomando en cuentas estándares de desarrollo, con una sintaxis clara y contar con una documentación actualizada que permita ser soportado en el futuro por cualquier equipo de desarrollo.</w:t>
+      </w:r>
+    </w:p>
+    <w:p>
+      <w:pPr>
+        <w:pStyle w:val="Ttulo2"/>
+        <w:numPr>
+          <w:ilvl w:val="1"/>
+          <w:numId w:val="12"/>
+        </w:numPr>
+      </w:pPr>
+      <w:r>
+        <w:t>Seguridad</w:t>
+      </w:r>
+      <w:r>
+        <w:t>.</w:t>
+      </w:r>
+    </w:p>
+    <w:p>
+      <w:pPr>
+        <w:pStyle w:val="Prrafodelista"/>
+        <w:numPr>
+          <w:ilvl w:val="0"/>
+          <w:numId w:val="18"/>
+        </w:numPr>
+        <w:ind w:left="1418"/>
+      </w:pPr>
+      <w:r>
+        <w:t xml:space="preserve">El Sistema debe </w:t>
+      </w:r>
+      <w:r>
+        <w:t>contar con roles que tengan acceso a determinadas funciones</w:t>
+      </w:r>
+      <w:r>
+        <w:t>.</w:t>
+      </w:r>
+    </w:p>
+    <w:p/>
+    <w:p>
+      <w:pPr>
+        <w:pStyle w:val="Ttulo2"/>
+        <w:numPr>
+          <w:ilvl w:val="1"/>
+          <w:numId w:val="12"/>
+        </w:numPr>
+      </w:pPr>
+      <w:bookmarkStart w:id="6" w:name="_1t3h5sf" w:colFirst="0" w:colLast="0"/>
+      <w:bookmarkEnd w:id="6"/>
       <w:r>
         <w:t>Interfaz de Usuario</w:t>
       </w:r>
@@ -1308,51 +1633,92 @@
           <w:numId w:val="12"/>
         </w:numPr>
       </w:pPr>
-      <w:bookmarkStart w:id="8" w:name="_4d34og8" w:colFirst="0" w:colLast="0"/>
-      <w:bookmarkEnd w:id="8"/>
+      <w:bookmarkStart w:id="7" w:name="_4d34og8" w:colFirst="0" w:colLast="0"/>
+      <w:bookmarkEnd w:id="7"/>
       <w:r>
         <w:t xml:space="preserve">Aspecto </w:t>
       </w:r>
     </w:p>
     <w:p>
       <w:pPr>
+        <w:pStyle w:val="Prrafodelista"/>
         <w:numPr>
           <w:ilvl w:val="0"/>
-          <w:numId w:val="4"/>
+          <w:numId w:val="18"/>
         </w:numPr>
-      </w:pPr>
-      <w:r>
-        <w:t>El sistema presentará el look and feel en ventanas, colores e íconos basandose en la plataforma web institucional de la universidad.</w:t>
-      </w:r>
-    </w:p>
-    <w:p>
-      <w:pPr>
+        <w:ind w:left="1418"/>
+      </w:pPr>
+      <w:r>
+        <w:t xml:space="preserve">El sistema presentará el look and feel en </w:t>
+      </w:r>
+      <w:r>
+        <w:t>colores</w:t>
+      </w:r>
+      <w:r>
+        <w:t xml:space="preserve"> </w:t>
+      </w:r>
+      <w:r>
+        <w:t>tomando en cuenta los colores predilectos de la empresa</w:t>
+      </w:r>
+      <w:r>
+        <w:t>.</w:t>
+      </w:r>
+    </w:p>
+    <w:p>
+      <w:pPr>
+        <w:pStyle w:val="Prrafodelista"/>
         <w:numPr>
           <w:ilvl w:val="0"/>
-          <w:numId w:val="4"/>
+          <w:numId w:val="18"/>
         </w:numPr>
-      </w:pPr>
-      <w:r>
-        <w:t>El sistema mostrará formatos y tamaños: Títulos tamaño 36 tipo Arial, textos tamaño10 Calibrí y botones tamaño 10 tipo Arial.</w:t>
-      </w:r>
-    </w:p>
-    <w:p>
-      <w:pPr>
+        <w:ind w:left="1418"/>
+      </w:pPr>
+      <w:r>
+        <w:t>El sistema mostrará form</w:t>
+      </w:r>
+      <w:r>
+        <w:t>atos y tamaños: Títulos tamaño 32</w:t>
+      </w:r>
+      <w:r>
+        <w:t xml:space="preserve"> tipo Arial, textos tamaño10 </w:t>
+      </w:r>
+      <w:r>
+        <w:t>Arial Narrow</w:t>
+      </w:r>
+      <w:r>
+        <w:t xml:space="preserve"> y botones tamaño 10 tipo Arial.</w:t>
+      </w:r>
+    </w:p>
+    <w:p>
+      <w:pPr>
+        <w:pStyle w:val="Prrafodelista"/>
         <w:numPr>
           <w:ilvl w:val="0"/>
-          <w:numId w:val="4"/>
+          <w:numId w:val="18"/>
         </w:numPr>
-      </w:pPr>
-      <w:r>
-        <w:t>EL sistema deberá poseer mensajes de error orientados al usuario final.</w:t>
-      </w:r>
-    </w:p>
-    <w:p>
-      <w:pPr>
+        <w:ind w:left="1418"/>
+      </w:pPr>
+      <w:r>
+        <w:t>El</w:t>
+      </w:r>
+      <w:r>
+        <w:t xml:space="preserve"> sistema deberá poseer mensajes de error orientados al usuario final</w:t>
+      </w:r>
+      <w:r>
+        <w:t xml:space="preserve"> que lo apoyen a comprender donde se encuentra el error</w:t>
+      </w:r>
+      <w:r>
+        <w:t>.</w:t>
+      </w:r>
+    </w:p>
+    <w:p>
+      <w:pPr>
+        <w:pStyle w:val="Prrafodelista"/>
         <w:numPr>
           <w:ilvl w:val="0"/>
-          <w:numId w:val="4"/>
+          <w:numId w:val="18"/>
         </w:numPr>
+        <w:ind w:left="1418"/>
       </w:pPr>
       <w:r>
         <w:t>El sistema seguirá un aspecto homogéneo de forma que se mantenga un conjunto coherente de colores, fuentes y estilos para la aplicación.</w:t>
@@ -1366,21 +1732,25 @@
           <w:numId w:val="12"/>
         </w:numPr>
       </w:pPr>
-      <w:bookmarkStart w:id="9" w:name="_2s8eyo1" w:colFirst="0" w:colLast="0"/>
+      <w:bookmarkStart w:id="8" w:name="_2s8eyo1" w:colFirst="0" w:colLast="0"/>
+      <w:bookmarkStart w:id="9" w:name="_17dp8vu" w:colFirst="0" w:colLast="0"/>
+      <w:bookmarkEnd w:id="8"/>
       <w:bookmarkEnd w:id="9"/>
       <w:r>
-        <w:t>Requisitos de distribución y navegación</w:t>
-      </w:r>
-    </w:p>
-    <w:p>
-      <w:pPr>
+        <w:t>Consistencia</w:t>
+      </w:r>
+    </w:p>
+    <w:p>
+      <w:pPr>
+        <w:pStyle w:val="Prrafodelista"/>
         <w:numPr>
           <w:ilvl w:val="0"/>
-          <w:numId w:val="6"/>
+          <w:numId w:val="23"/>
         </w:numPr>
-      </w:pPr>
-      <w:r>
-        <w:t>El sistema presentará las áreas principales de la pantalla conforme a los estándares web de la biblioteca central de la universidad.</w:t>
+        <w:ind w:left="1418"/>
+      </w:pPr>
+      <w:r>
+        <w:t>Los requisitos para los controles de navegación, tamaños y formas de áreas de pantallas se mantendrán conforme a los estándares web de la universidad.</w:t>
       </w:r>
     </w:p>
     <w:p>
@@ -1391,21 +1761,81 @@
           <w:numId w:val="12"/>
         </w:numPr>
       </w:pPr>
-      <w:bookmarkStart w:id="10" w:name="_17dp8vu" w:colFirst="0" w:colLast="0"/>
+      <w:bookmarkStart w:id="10" w:name="_3rdcrjn" w:colFirst="0" w:colLast="0"/>
       <w:bookmarkEnd w:id="10"/>
       <w:r>
-        <w:t>Consistencia</w:t>
-      </w:r>
-    </w:p>
-    <w:p>
-      <w:pPr>
+        <w:t>Requisitos de Personalización de Usuario y Customización</w:t>
+      </w:r>
+    </w:p>
+    <w:p>
+      <w:pPr>
+        <w:pStyle w:val="Prrafodelista"/>
         <w:numPr>
           <w:ilvl w:val="0"/>
-          <w:numId w:val="6"/>
+          <w:numId w:val="23"/>
         </w:numPr>
-      </w:pPr>
-      <w:r>
-        <w:t>Los requisitos para los controles de navegación, tamaños y formas de áreas de pantallas se mantendrán conforme a los estándares web de la universidad.</w:t>
+        <w:ind w:left="1418"/>
+      </w:pPr>
+      <w:r>
+        <w:t xml:space="preserve">El sistema no permitirá </w:t>
+      </w:r>
+      <w:r>
+        <w:t>a los Usuarios la personalización del contenido de sus sesiones</w:t>
+      </w:r>
+      <w:r>
+        <w:t>.</w:t>
+      </w:r>
+    </w:p>
+    <w:p>
+      <w:pPr>
+        <w:pStyle w:val="Prrafodelista"/>
+        <w:ind w:left="1418"/>
+      </w:pPr>
+    </w:p>
+    <w:p>
+      <w:pPr>
+        <w:pStyle w:val="Ttulo2"/>
+        <w:numPr>
+          <w:ilvl w:val="1"/>
+          <w:numId w:val="12"/>
+        </w:numPr>
+      </w:pPr>
+      <w:bookmarkStart w:id="11" w:name="_26in1rg" w:colFirst="0" w:colLast="0"/>
+      <w:bookmarkEnd w:id="11"/>
+      <w:r>
+        <w:t>Interfaces a sistemas externos o dispositivos</w:t>
+      </w:r>
+    </w:p>
+    <w:p>
+      <w:pPr>
+        <w:pStyle w:val="Prrafodelista"/>
+        <w:numPr>
+          <w:ilvl w:val="0"/>
+          <w:numId w:val="23"/>
+        </w:numPr>
+        <w:ind w:left="1418"/>
+      </w:pPr>
+      <w:r>
+        <w:t xml:space="preserve">El sistema no permitirá interactuar con otros sistemas externos, </w:t>
+      </w:r>
+      <w:r>
+        <w:t>debido al tiempo y el costo que demandaría</w:t>
+      </w:r>
+      <w:r>
+        <w:t>.</w:t>
+      </w:r>
+    </w:p>
+    <w:p>
+      <w:pPr>
+        <w:pStyle w:val="Prrafodelista"/>
+        <w:numPr>
+          <w:ilvl w:val="0"/>
+          <w:numId w:val="23"/>
+        </w:numPr>
+        <w:ind w:left="1418"/>
+      </w:pPr>
+      <w:r>
+        <w:t>Para futuras versiones se propone implementar una pasarela de pagos para que los Clientes no necesiten acercarse a la empresa a pagar por el Servicio.</w:t>
       </w:r>
     </w:p>
     <w:p>
@@ -1416,46 +1846,36 @@
           <w:numId w:val="12"/>
         </w:numPr>
       </w:pPr>
-      <w:bookmarkStart w:id="11" w:name="_3rdcrjn" w:colFirst="0" w:colLast="0"/>
-      <w:bookmarkEnd w:id="11"/>
-      <w:r>
-        <w:t>Requisitos de Personalización de Usuario y Customización</w:t>
-      </w:r>
-    </w:p>
-    <w:p>
-      <w:pPr>
+      <w:bookmarkStart w:id="12" w:name="_lnxbz9" w:colFirst="0" w:colLast="0"/>
+      <w:bookmarkEnd w:id="12"/>
+      <w:r>
+        <w:t>Interfaces de Software</w:t>
+      </w:r>
+    </w:p>
+    <w:p>
+      <w:pPr>
+        <w:pStyle w:val="Prrafodelista"/>
         <w:numPr>
           <w:ilvl w:val="0"/>
-          <w:numId w:val="8"/>
+          <w:numId w:val="23"/>
         </w:numPr>
-      </w:pPr>
-      <w:r>
-        <w:t>El sistema no permitirá personalizar el contenido mostrado a los usuarios.</w:t>
-      </w:r>
-    </w:p>
-    <w:p>
-      <w:pPr>
-        <w:pStyle w:val="Ttulo2"/>
-        <w:numPr>
-          <w:ilvl w:val="1"/>
-          <w:numId w:val="12"/>
-        </w:numPr>
-      </w:pPr>
-      <w:bookmarkStart w:id="12" w:name="_26in1rg" w:colFirst="0" w:colLast="0"/>
-      <w:bookmarkEnd w:id="12"/>
-      <w:r>
-        <w:t>Interfaces a sistemas externos o dispositivos</w:t>
-      </w:r>
-    </w:p>
-    <w:p>
-      <w:pPr>
+        <w:ind w:left="1418"/>
+      </w:pPr>
+      <w:r>
+        <w:t>El sistema funcionará sobre una base de datos MySql.</w:t>
+      </w:r>
+    </w:p>
+    <w:p>
+      <w:pPr>
+        <w:pStyle w:val="Prrafodelista"/>
         <w:numPr>
           <w:ilvl w:val="0"/>
-          <w:numId w:val="5"/>
+          <w:numId w:val="23"/>
         </w:numPr>
-      </w:pPr>
-      <w:r>
-        <w:t>El sistema no permitirá interactuar con otros sistemas externos, ya que no se cuenta con el acceso actualmente a estos.</w:t>
+        <w:ind w:left="1418"/>
+      </w:pPr>
+      <w:r>
+        <w:t>Se hará de uso del SGBD PhpMyAdmin.</w:t>
       </w:r>
     </w:p>
     <w:p>
@@ -1466,21 +1886,24 @@
           <w:numId w:val="12"/>
         </w:numPr>
       </w:pPr>
-      <w:bookmarkStart w:id="13" w:name="_lnxbz9" w:colFirst="0" w:colLast="0"/>
-      <w:bookmarkEnd w:id="13"/>
-      <w:r>
-        <w:t>Interfaces de Software</w:t>
-      </w:r>
-    </w:p>
-    <w:p>
-      <w:pPr>
+      <w:r>
+        <w:t>Interfaces de Hardware.</w:t>
+      </w:r>
+    </w:p>
+    <w:p>
+      <w:pPr>
+        <w:pStyle w:val="Prrafodelista"/>
         <w:numPr>
           <w:ilvl w:val="0"/>
-          <w:numId w:val="7"/>
+          <w:numId w:val="24"/>
         </w:numPr>
-      </w:pPr>
-      <w:r>
-        <w:t>El sistema funcionará sobre una base de datos MySql.</w:t>
+        <w:ind w:left="1418"/>
+      </w:pPr>
+      <w:r>
+        <w:t>El sistema estará implementado inicialmente en el localhost del equipo, 127.0.0.1, puerto 3000</w:t>
+      </w:r>
+      <w:r>
+        <w:t>.</w:t>
       </w:r>
     </w:p>
     <w:p>
@@ -1491,43 +1914,23 @@
           <w:numId w:val="12"/>
         </w:numPr>
       </w:pPr>
-      <w:r>
-        <w:t>Interfaces de Hardware.</w:t>
-      </w:r>
-    </w:p>
-    <w:p>
-      <w:pPr>
-        <w:numPr>
-          <w:ilvl w:val="0"/>
-          <w:numId w:val="9"/>
-        </w:numPr>
-      </w:pPr>
-      <w:r>
-        <w:t>El sistema estará implementado inicialmente en el localhost del equipo, 127.0.0.1, puerto 3000</w:t>
-      </w:r>
-    </w:p>
-    <w:p>
-      <w:pPr>
-        <w:pStyle w:val="Ttulo3"/>
-        <w:numPr>
-          <w:ilvl w:val="2"/>
-          <w:numId w:val="12"/>
-        </w:numPr>
-      </w:pPr>
-      <w:bookmarkStart w:id="14" w:name="_35nkun2" w:colFirst="0" w:colLast="0"/>
-      <w:bookmarkEnd w:id="14"/>
-      <w:r>
+      <w:bookmarkStart w:id="13" w:name="_35nkun2" w:colFirst="0" w:colLast="0"/>
+      <w:bookmarkEnd w:id="13"/>
+      <w:r>
+        <w:lastRenderedPageBreak/>
         <w:t>Interfaces de Comunicaciones</w:t>
       </w:r>
     </w:p>
     <w:p>
       <w:pPr>
+        <w:pStyle w:val="Prrafodelista"/>
         <w:keepLines/>
         <w:numPr>
           <w:ilvl w:val="0"/>
-          <w:numId w:val="10"/>
+          <w:numId w:val="24"/>
         </w:numPr>
         <w:spacing w:after="120"/>
+        <w:ind w:left="1418"/>
       </w:pPr>
       <w:r>
         <w:t xml:space="preserve">El </w:t>
@@ -1544,33 +1947,24 @@
     </w:p>
     <w:p>
       <w:pPr>
+        <w:pStyle w:val="Prrafodelista"/>
         <w:keepLines/>
         <w:numPr>
           <w:ilvl w:val="0"/>
-          <w:numId w:val="10"/>
+          <w:numId w:val="24"/>
         </w:numPr>
         <w:spacing w:after="120"/>
-      </w:pPr>
-      <w:r>
-        <w:lastRenderedPageBreak/>
+        <w:ind w:left="1418"/>
+      </w:pPr>
+      <w:r>
         <w:t>El sistema necesitará a futuro la utilización de otros protocolos que complementan las diferentes interfaces de comunicación entre cada uno de los componentes que deberán ser definidos en un nivel mayor de diseño arquitectónico.</w:t>
       </w:r>
     </w:p>
     <w:p>
       <w:pPr>
-        <w:spacing w:line="276" w:lineRule="auto"/>
-        <w:sectPr>
-          <w:headerReference w:type="default" r:id="rId7"/>
-          <w:footerReference w:type="default" r:id="rId8"/>
-          <w:pgSz w:w="12240" w:h="15840"/>
-          <w:pgMar w:top="1440" w:right="1440" w:bottom="1440" w:left="1440" w:header="0" w:footer="720" w:gutter="0"/>
-          <w:pgNumType w:start="1"/>
-          <w:cols w:space="720"/>
-        </w:sectPr>
-      </w:pPr>
-      <w:r>
-        <w:br w:type="page"/>
-      </w:r>
+        <w:keepLines/>
+        <w:spacing w:after="120"/>
+      </w:pPr>
     </w:p>
     <w:p>
       <w:pPr>
@@ -1581,27 +1975,104 @@
         </w:numPr>
         <w:ind w:left="720" w:hanging="720"/>
       </w:pPr>
-      <w:bookmarkStart w:id="15" w:name="_1ksv4uv" w:colFirst="0" w:colLast="0"/>
+      <w:bookmarkStart w:id="14" w:name="_3j2qqm3" w:colFirst="0" w:colLast="0"/>
+      <w:bookmarkEnd w:id="14"/>
+      <w:r>
+        <w:t>Conformidad del Sistema</w:t>
+      </w:r>
+    </w:p>
+    <w:p>
+      <w:pPr>
+        <w:pStyle w:val="Ttulo2"/>
+        <w:numPr>
+          <w:ilvl w:val="1"/>
+          <w:numId w:val="12"/>
+        </w:numPr>
+      </w:pPr>
+      <w:bookmarkStart w:id="15" w:name="_1y810tw" w:colFirst="0" w:colLast="0"/>
       <w:bookmarkEnd w:id="15"/>
       <w:r>
-        <w:lastRenderedPageBreak/>
-        <w:t>Reglas del Negocio</w:t>
-      </w:r>
-    </w:p>
-    <w:p>
-      <w:pPr>
-        <w:widowControl/>
-        <w:tabs>
-          <w:tab w:val="left" w:pos="540"/>
-          <w:tab w:val="left" w:pos="1260"/>
-        </w:tabs>
-        <w:spacing w:after="120"/>
-        <w:rPr>
-          <w:rFonts w:ascii="Times" w:eastAsia="Times" w:hAnsi="Times" w:cs="Times"/>
-          <w:i/>
-          <w:color w:val="0000FF"/>
-        </w:rPr>
-      </w:pPr>
+        <w:t>Requisitos de Licencia</w:t>
+      </w:r>
+    </w:p>
+    <w:p>
+      <w:pPr>
+        <w:pStyle w:val="Prrafodelista"/>
+        <w:numPr>
+          <w:ilvl w:val="0"/>
+          <w:numId w:val="25"/>
+        </w:numPr>
+        <w:ind w:left="1418"/>
+      </w:pPr>
+      <w:r>
+        <w:t>El sistema usará componentes libres de licencia para su desarrollo e implementación.</w:t>
+      </w:r>
+    </w:p>
+    <w:p>
+      <w:pPr>
+        <w:pStyle w:val="Prrafodelista"/>
+        <w:numPr>
+          <w:ilvl w:val="0"/>
+          <w:numId w:val="25"/>
+        </w:numPr>
+        <w:ind w:left="1418"/>
+      </w:pPr>
+      <w:r>
+        <w:t>El sistema aplicará las restricciones de terceros que usen el software.</w:t>
+      </w:r>
+    </w:p>
+    <w:p>
+      <w:pPr>
+        <w:pStyle w:val="Ttulo2"/>
+        <w:numPr>
+          <w:ilvl w:val="1"/>
+          <w:numId w:val="12"/>
+        </w:numPr>
+      </w:pPr>
+      <w:bookmarkStart w:id="16" w:name="_4i7ojhp" w:colFirst="0" w:colLast="0"/>
+      <w:bookmarkEnd w:id="16"/>
+      <w:r>
+        <w:t>Aviso Legal, Derechos de Autor y Otros Avisos</w:t>
+      </w:r>
+    </w:p>
+    <w:p>
+      <w:pPr>
+        <w:pStyle w:val="Prrafodelista"/>
+        <w:numPr>
+          <w:ilvl w:val="0"/>
+          <w:numId w:val="26"/>
+        </w:numPr>
+        <w:ind w:left="1418"/>
+        <w:sectPr>
+          <w:headerReference w:type="default" r:id="rId7"/>
+          <w:footerReference w:type="default" r:id="rId8"/>
+          <w:type w:val="continuous"/>
+          <w:pgSz w:w="12240" w:h="15840"/>
+          <w:pgMar w:top="1440" w:right="1440" w:bottom="1440" w:left="1440" w:header="0" w:footer="720" w:gutter="0"/>
+          <w:cols w:space="720"/>
+        </w:sectPr>
+      </w:pPr>
+      <w:r>
+        <w:t xml:space="preserve">El sistema </w:t>
+      </w:r>
+      <w:r>
+        <w:t xml:space="preserve">una vez entregado al Cliente </w:t>
+      </w:r>
+      <w:r>
+        <w:t xml:space="preserve">que haya solicitado su construcción, será de su propiedad siendo decisión del </w:t>
+      </w:r>
+      <w:r>
+        <w:t>mismo</w:t>
+      </w:r>
+      <w:r>
+        <w:t xml:space="preserve"> la distribución de la licencia del Si</w:t>
+      </w:r>
+      <w:r>
+        <w:t>s</w:t>
+      </w:r>
+      <w:r>
+        <w:t>tema.</w:t>
+      </w:r>
     </w:p>
     <w:p>
       <w:pPr>
@@ -1612,250 +2083,66 @@
         </w:numPr>
         <w:ind w:left="720" w:hanging="720"/>
       </w:pPr>
-      <w:bookmarkStart w:id="16" w:name="_z337ya" w:colFirst="0" w:colLast="0"/>
-      <w:bookmarkEnd w:id="16"/>
-      <w:r>
-        <w:t>Restricciones del Sistema</w:t>
-      </w:r>
-    </w:p>
-    <w:p>
-      <w:pPr>
+      <w:bookmarkStart w:id="17" w:name="_2xcytpi" w:colFirst="0" w:colLast="0"/>
+      <w:bookmarkEnd w:id="17"/>
+      <w:r>
+        <w:lastRenderedPageBreak/>
+        <w:t>Documentación del Sistema</w:t>
+      </w:r>
+    </w:p>
+    <w:p>
+      <w:pPr>
+        <w:pStyle w:val="Prrafodelista"/>
         <w:numPr>
           <w:ilvl w:val="0"/>
-          <w:numId w:val="11"/>
+          <w:numId w:val="26"/>
         </w:numPr>
-      </w:pPr>
-      <w:r>
-        <w:t>El sistema estará limitado a guardar una base de datos, debido a los pocos recursos con los que se cuenta se optó por usar MySql como gestor de la base de datos.</w:t>
-      </w:r>
-    </w:p>
-    <w:p>
-      <w:pPr>
+        <w:ind w:left="1418"/>
+      </w:pPr>
+      <w:r>
+        <w:t xml:space="preserve">La documentación para usuarios en línea estará dada por el grupo del proyecto, siendo el </w:t>
+      </w:r>
+      <w:r>
+        <w:t>líder</w:t>
+      </w:r>
+      <w:r>
+        <w:t xml:space="preserve"> del proyecto el responsable de esta. </w:t>
+      </w:r>
+    </w:p>
+    <w:p>
+      <w:pPr>
+        <w:pStyle w:val="Prrafodelista"/>
         <w:numPr>
           <w:ilvl w:val="0"/>
-          <w:numId w:val="11"/>
+          <w:numId w:val="26"/>
         </w:numPr>
-      </w:pPr>
-      <w:r>
-        <w:t>El sistema contará con un servidor cuyo disco duro de 1 TB, memoría RAM de 4GB.</w:t>
-      </w:r>
-    </w:p>
-    <w:p>
-      <w:pPr>
+        <w:ind w:left="1418"/>
+      </w:pPr>
+      <w:r>
+        <w:t>La documentación entregada debe estar actualizada a la última versión aprobada.</w:t>
+      </w:r>
+      <w:bookmarkStart w:id="18" w:name="_GoBack"/>
+      <w:bookmarkEnd w:id="18"/>
+    </w:p>
+    <w:p>
+      <w:pPr>
+        <w:pStyle w:val="Prrafodelista"/>
         <w:numPr>
           <w:ilvl w:val="0"/>
-          <w:numId w:val="11"/>
+          <w:numId w:val="26"/>
         </w:numPr>
-      </w:pPr>
-      <w:r>
-        <w:t xml:space="preserve">La API será desarrollada en el framework Laravel de PHP al ser de fácil aprendizaje y contar con componentes prefabricados como el de autenticación por OAuth2 haciendo uso de su paquete Passport de Laravel. Además el framework provee una estructura conveniente para la aplicación: </w:t>
-      </w:r>
-    </w:p>
-    <w:p>
-      <w:pPr>
-        <w:numPr>
-          <w:ilvl w:val="1"/>
-          <w:numId w:val="11"/>
-        </w:numPr>
-      </w:pPr>
-      <w:r>
-        <w:t>Uso de componentes Request que ayudan a separar la lógica de validación de los controladores.</w:t>
-      </w:r>
-    </w:p>
-    <w:p>
-      <w:pPr>
-        <w:numPr>
-          <w:ilvl w:val="1"/>
-          <w:numId w:val="11"/>
-        </w:numPr>
-      </w:pPr>
-      <w:r>
-        <w:t xml:space="preserve">Separación de las diferentes rutas de la aplicación según convenga. </w:t>
-      </w:r>
-    </w:p>
-    <w:p>
-      <w:pPr>
-        <w:numPr>
-          <w:ilvl w:val="1"/>
-          <w:numId w:val="11"/>
-        </w:numPr>
-      </w:pPr>
-      <w:r>
-        <w:t>Uso de su ORM llamado Eloquent para realizar el mapeo con la base de datos.</w:t>
-      </w:r>
-    </w:p>
-    <w:p>
-      <w:pPr>
-        <w:numPr>
-          <w:ilvl w:val="1"/>
-          <w:numId w:val="11"/>
-        </w:numPr>
-      </w:pPr>
-      <w:r>
-        <w:t>Manejo de migraciones mediante componentes Migration para llevar un registro histórico de los cambios que se realice a la base de datos estructuralmente.</w:t>
-      </w:r>
-    </w:p>
-    <w:p>
-      <w:pPr>
-        <w:numPr>
-          <w:ilvl w:val="1"/>
-          <w:numId w:val="11"/>
-        </w:numPr>
-      </w:pPr>
-      <w:r>
-        <w:t>Uso de componentes Seeder que puede servir para dar una data inicial al sistema o para pruebas.</w:t>
-      </w:r>
-    </w:p>
-    <w:p>
-      <w:pPr>
-        <w:numPr>
-          <w:ilvl w:val="1"/>
-          <w:numId w:val="11"/>
-        </w:numPr>
-      </w:pPr>
-      <w:r>
-        <w:t>Herramientas de testing sobre API REST en el formato JSON. Permite realizar pruebas unitarias así como pruebas de aceptación.</w:t>
-      </w:r>
-    </w:p>
-    <w:p>
-      <w:pPr>
-        <w:numPr>
-          <w:ilvl w:val="0"/>
-          <w:numId w:val="11"/>
-        </w:numPr>
-      </w:pPr>
-      <w:r>
-        <w:t xml:space="preserve">La Aplicación Web sera desarrollada en AngularJS al contar con una estructura de bajo acoplamiento. </w:t>
-      </w:r>
-    </w:p>
-    <w:p>
-      <w:pPr>
-        <w:pStyle w:val="Ttulo1"/>
-        <w:numPr>
-          <w:ilvl w:val="0"/>
-          <w:numId w:val="12"/>
-        </w:numPr>
-        <w:ind w:left="720" w:hanging="720"/>
-      </w:pPr>
-      <w:bookmarkStart w:id="17" w:name="_3j2qqm3" w:colFirst="0" w:colLast="0"/>
-      <w:bookmarkEnd w:id="17"/>
-      <w:r>
-        <w:t>Conformidad del Sistema</w:t>
-      </w:r>
-    </w:p>
-    <w:p>
-      <w:pPr>
-        <w:pStyle w:val="Ttulo2"/>
-        <w:numPr>
-          <w:ilvl w:val="1"/>
-          <w:numId w:val="12"/>
-        </w:numPr>
-      </w:pPr>
-      <w:bookmarkStart w:id="18" w:name="_1y810tw" w:colFirst="0" w:colLast="0"/>
-      <w:bookmarkEnd w:id="18"/>
-      <w:r>
-        <w:t>Requisitos de Licencia</w:t>
-      </w:r>
-    </w:p>
-    <w:p>
-      <w:pPr>
-        <w:numPr>
-          <w:ilvl w:val="0"/>
-          <w:numId w:val="15"/>
-        </w:numPr>
-      </w:pPr>
-      <w:r>
-        <w:t>El sistema usará componentes libres de licencia para su desarrollo e implementación.</w:t>
-      </w:r>
-    </w:p>
-    <w:p>
-      <w:pPr>
-        <w:numPr>
-          <w:ilvl w:val="0"/>
-          <w:numId w:val="15"/>
-        </w:numPr>
-      </w:pPr>
-      <w:r>
-        <w:t>El sistema tendrá aplicará las restricciones de terceros que usen el software.</w:t>
-      </w:r>
-    </w:p>
-    <w:p>
-      <w:pPr>
-        <w:pStyle w:val="Ttulo2"/>
-        <w:numPr>
-          <w:ilvl w:val="1"/>
-          <w:numId w:val="12"/>
-        </w:numPr>
-      </w:pPr>
-      <w:bookmarkStart w:id="19" w:name="_4i7ojhp" w:colFirst="0" w:colLast="0"/>
+        <w:ind w:left="1418"/>
+      </w:pPr>
+      <w:bookmarkStart w:id="19" w:name="_1ci93xb" w:colFirst="0" w:colLast="0"/>
       <w:bookmarkEnd w:id="19"/>
       <w:r>
-        <w:t>Aviso Legal, Derechos de Autor y Otros Avisos</w:t>
-      </w:r>
-    </w:p>
-    <w:p>
-      <w:pPr>
-        <w:numPr>
-          <w:ilvl w:val="0"/>
-          <w:numId w:val="16"/>
-        </w:numPr>
-      </w:pPr>
-      <w:r>
-        <w:t>El sistema no estará sujeto a derechos de autor, siendo este de caracter libre adaptándose a la licencia pública general de GNU o LGPL garantizando la libertad de compartir y modificar el sistema.</w:t>
-      </w:r>
-    </w:p>
-    <w:p>
-      <w:pPr>
-        <w:spacing w:line="276" w:lineRule="auto"/>
-        <w:sectPr>
-          <w:type w:val="continuous"/>
-          <w:pgSz w:w="12240" w:h="15840"/>
-          <w:pgMar w:top="1440" w:right="1440" w:bottom="1440" w:left="1440" w:header="0" w:footer="720" w:gutter="0"/>
-          <w:cols w:space="720"/>
-        </w:sectPr>
-      </w:pPr>
-      <w:r>
-        <w:br w:type="page"/>
-      </w:r>
-    </w:p>
-    <w:p>
-      <w:pPr>
-        <w:pStyle w:val="Ttulo1"/>
-        <w:numPr>
-          <w:ilvl w:val="0"/>
-          <w:numId w:val="12"/>
-        </w:numPr>
-        <w:ind w:left="720" w:hanging="720"/>
-      </w:pPr>
-      <w:bookmarkStart w:id="20" w:name="_2xcytpi" w:colFirst="0" w:colLast="0"/>
-      <w:bookmarkEnd w:id="20"/>
-      <w:r>
-        <w:lastRenderedPageBreak/>
-        <w:t>Documentación del Sistema</w:t>
-      </w:r>
-    </w:p>
-    <w:p>
-      <w:pPr>
-        <w:numPr>
-          <w:ilvl w:val="0"/>
-          <w:numId w:val="17"/>
-        </w:numPr>
-      </w:pPr>
-      <w:r>
-        <w:t xml:space="preserve">La documentación para usuarios en línea estará dada por el grupo del proyecto, siendo el lider del proyecto el responsable de esta, será de acceso libre. </w:t>
-      </w:r>
-    </w:p>
-    <w:p>
-      <w:pPr>
-        <w:numPr>
-          <w:ilvl w:val="0"/>
-          <w:numId w:val="17"/>
-        </w:numPr>
-      </w:pPr>
-      <w:bookmarkStart w:id="21" w:name="_1ci93xb" w:colFirst="0" w:colLast="0"/>
-      <w:bookmarkEnd w:id="21"/>
-      <w:r>
-        <w:t>El sistema no tendrá inicialmente un soporte en línea, pudiendo esto ser modificable en el futuro dependiendo de la necesidad del usuario.</w:t>
+        <w:t xml:space="preserve">El sistema no tendrá inicialmente un soporte en línea, pudiendo esto ser modificable en el futuro dependiendo de la necesidad del </w:t>
+      </w:r>
+      <w:r>
+        <w:t>Cliente</w:t>
+      </w:r>
+      <w:r>
+        <w:t>.</w:t>
       </w:r>
     </w:p>
     <w:sectPr>
@@ -1869,7 +2156,7 @@
 </file>
 
 <file path=word/endnotes.xml><?xml version="1.0" encoding="utf-8"?>
-<w:endnotes xmlns:wpc="http://schemas.microsoft.com/office/word/2010/wordprocessingCanvas" xmlns:cx="http://schemas.microsoft.com/office/drawing/2014/chartex" xmlns:cx1="http://schemas.microsoft.com/office/drawing/2015/9/8/chartex" xmlns:cx2="http://schemas.microsoft.com/office/drawing/2015/10/21/chartex" xmlns:mc="http://schemas.openxmlformats.org/markup-compatibility/2006" xmlns:o="urn:schemas-microsoft-com:office:office" xmlns:r="http://schemas.openxmlformats.org/officeDocument/2006/relationships" xmlns:m="http://schemas.openxmlformats.org/officeDocument/2006/math" xmlns:v="urn:schemas-microsoft-com:vml" xmlns:wp14="http://schemas.microsoft.com/office/word/2010/wordprocessingDrawing" xmlns:wp="http://schemas.openxmlformats.org/drawingml/2006/wordprocessingDrawing" xmlns:w10="urn:schemas-microsoft-com:office:word" xmlns:w="http://schemas.openxmlformats.org/wordprocessingml/2006/main" xmlns:w14="http://schemas.microsoft.com/office/word/2010/wordml" xmlns:w15="http://schemas.microsoft.com/office/word/2012/wordml" xmlns:w16se="http://schemas.microsoft.com/office/word/2015/wordml/symex" xmlns:wpg="http://schemas.microsoft.com/office/word/2010/wordprocessingGroup" xmlns:wpi="http://schemas.microsoft.com/office/word/2010/wordprocessingInk" xmlns:wne="http://schemas.microsoft.com/office/word/2006/wordml" xmlns:wps="http://schemas.microsoft.com/office/word/2010/wordprocessingShape" mc:Ignorable="w14 w15 w16se wp14">
+<w:endnotes xmlns:wpc="http://schemas.microsoft.com/office/word/2010/wordprocessingCanvas" xmlns:mc="http://schemas.openxmlformats.org/markup-compatibility/2006" xmlns:o="urn:schemas-microsoft-com:office:office" xmlns:r="http://schemas.openxmlformats.org/officeDocument/2006/relationships" xmlns:m="http://schemas.openxmlformats.org/officeDocument/2006/math" xmlns:v="urn:schemas-microsoft-com:vml" xmlns:wp14="http://schemas.microsoft.com/office/word/2010/wordprocessingDrawing" xmlns:wp="http://schemas.openxmlformats.org/drawingml/2006/wordprocessingDrawing" xmlns:w10="urn:schemas-microsoft-com:office:word" xmlns:w="http://schemas.openxmlformats.org/wordprocessingml/2006/main" xmlns:w14="http://schemas.microsoft.com/office/word/2010/wordml" xmlns:w15="http://schemas.microsoft.com/office/word/2012/wordml" xmlns:wpg="http://schemas.microsoft.com/office/word/2010/wordprocessingGroup" xmlns:wpi="http://schemas.microsoft.com/office/word/2010/wordprocessingInk" xmlns:wne="http://schemas.microsoft.com/office/word/2006/wordml" xmlns:wps="http://schemas.microsoft.com/office/word/2010/wordprocessingShape" mc:Ignorable="w14 w15 wp14">
   <w:endnote w:type="separator" w:id="-1">
     <w:p>
       <w:r>
@@ -1888,7 +2175,7 @@
 </file>
 
 <file path=word/footer1.xml><?xml version="1.0" encoding="utf-8"?>
-<w:ftr xmlns:wpc="http://schemas.microsoft.com/office/word/2010/wordprocessingCanvas" xmlns:cx="http://schemas.microsoft.com/office/drawing/2014/chartex" xmlns:cx1="http://schemas.microsoft.com/office/drawing/2015/9/8/chartex" xmlns:cx2="http://schemas.microsoft.com/office/drawing/2015/10/21/chartex" xmlns:mc="http://schemas.openxmlformats.org/markup-compatibility/2006" xmlns:o="urn:schemas-microsoft-com:office:office" xmlns:r="http://schemas.openxmlformats.org/officeDocument/2006/relationships" xmlns:m="http://schemas.openxmlformats.org/officeDocument/2006/math" xmlns:v="urn:schemas-microsoft-com:vml" xmlns:wp14="http://schemas.microsoft.com/office/word/2010/wordprocessingDrawing" xmlns:wp="http://schemas.openxmlformats.org/drawingml/2006/wordprocessingDrawing" xmlns:w10="urn:schemas-microsoft-com:office:word" xmlns:w="http://schemas.openxmlformats.org/wordprocessingml/2006/main" xmlns:w14="http://schemas.microsoft.com/office/word/2010/wordml" xmlns:w15="http://schemas.microsoft.com/office/word/2012/wordml" xmlns:w16se="http://schemas.microsoft.com/office/word/2015/wordml/symex" xmlns:wpg="http://schemas.microsoft.com/office/word/2010/wordprocessingGroup" xmlns:wpi="http://schemas.microsoft.com/office/word/2010/wordprocessingInk" xmlns:wne="http://schemas.microsoft.com/office/word/2006/wordml" xmlns:wps="http://schemas.microsoft.com/office/word/2010/wordprocessingShape" mc:Ignorable="w14 w15 w16se wp14">
+<w:ftr xmlns:wpc="http://schemas.microsoft.com/office/word/2010/wordprocessingCanvas" xmlns:mc="http://schemas.openxmlformats.org/markup-compatibility/2006" xmlns:o="urn:schemas-microsoft-com:office:office" xmlns:r="http://schemas.openxmlformats.org/officeDocument/2006/relationships" xmlns:m="http://schemas.openxmlformats.org/officeDocument/2006/math" xmlns:v="urn:schemas-microsoft-com:vml" xmlns:wp14="http://schemas.microsoft.com/office/word/2010/wordprocessingDrawing" xmlns:wp="http://schemas.openxmlformats.org/drawingml/2006/wordprocessingDrawing" xmlns:w10="urn:schemas-microsoft-com:office:word" xmlns:w="http://schemas.openxmlformats.org/wordprocessingml/2006/main" xmlns:w14="http://schemas.microsoft.com/office/word/2010/wordml" xmlns:w15="http://schemas.microsoft.com/office/word/2012/wordml" xmlns:wpg="http://schemas.microsoft.com/office/word/2010/wordprocessingGroup" xmlns:wpi="http://schemas.microsoft.com/office/word/2010/wordprocessingInk" xmlns:wne="http://schemas.microsoft.com/office/word/2006/wordml" xmlns:wps="http://schemas.microsoft.com/office/word/2010/wordprocessingShape" mc:Ignorable="w14 w15 wp14">
   <w:p>
     <w:pPr>
       <w:spacing w:line="276" w:lineRule="auto"/>
@@ -1967,7 +2254,7 @@
             <w:rPr>
               <w:noProof/>
             </w:rPr>
-            <w:t>3</w:t>
+            <w:t>4</w:t>
           </w:r>
           <w:r>
             <w:fldChar w:fldCharType="end"/>
@@ -1988,7 +2275,7 @@
             <w:rPr>
               <w:noProof/>
             </w:rPr>
-            <w:t>6</w:t>
+            <w:t>5</w:t>
           </w:r>
           <w:r>
             <w:fldChar w:fldCharType="end"/>
@@ -2010,7 +2297,7 @@
 </file>
 
 <file path=word/footnotes.xml><?xml version="1.0" encoding="utf-8"?>
-<w:footnotes xmlns:wpc="http://schemas.microsoft.com/office/word/2010/wordprocessingCanvas" xmlns:cx="http://schemas.microsoft.com/office/drawing/2014/chartex" xmlns:cx1="http://schemas.microsoft.com/office/drawing/2015/9/8/chartex" xmlns:cx2="http://schemas.microsoft.com/office/drawing/2015/10/21/chartex" xmlns:mc="http://schemas.openxmlformats.org/markup-compatibility/2006" xmlns:o="urn:schemas-microsoft-com:office:office" xmlns:r="http://schemas.openxmlformats.org/officeDocument/2006/relationships" xmlns:m="http://schemas.openxmlformats.org/officeDocument/2006/math" xmlns:v="urn:schemas-microsoft-com:vml" xmlns:wp14="http://schemas.microsoft.com/office/word/2010/wordprocessingDrawing" xmlns:wp="http://schemas.openxmlformats.org/drawingml/2006/wordprocessingDrawing" xmlns:w10="urn:schemas-microsoft-com:office:word" xmlns:w="http://schemas.openxmlformats.org/wordprocessingml/2006/main" xmlns:w14="http://schemas.microsoft.com/office/word/2010/wordml" xmlns:w15="http://schemas.microsoft.com/office/word/2012/wordml" xmlns:w16se="http://schemas.microsoft.com/office/word/2015/wordml/symex" xmlns:wpg="http://schemas.microsoft.com/office/word/2010/wordprocessingGroup" xmlns:wpi="http://schemas.microsoft.com/office/word/2010/wordprocessingInk" xmlns:wne="http://schemas.microsoft.com/office/word/2006/wordml" xmlns:wps="http://schemas.microsoft.com/office/word/2010/wordprocessingShape" mc:Ignorable="w14 w15 w16se wp14">
+<w:footnotes xmlns:wpc="http://schemas.microsoft.com/office/word/2010/wordprocessingCanvas" xmlns:mc="http://schemas.openxmlformats.org/markup-compatibility/2006" xmlns:o="urn:schemas-microsoft-com:office:office" xmlns:r="http://schemas.openxmlformats.org/officeDocument/2006/relationships" xmlns:m="http://schemas.openxmlformats.org/officeDocument/2006/math" xmlns:v="urn:schemas-microsoft-com:vml" xmlns:wp14="http://schemas.microsoft.com/office/word/2010/wordprocessingDrawing" xmlns:wp="http://schemas.openxmlformats.org/drawingml/2006/wordprocessingDrawing" xmlns:w10="urn:schemas-microsoft-com:office:word" xmlns:w="http://schemas.openxmlformats.org/wordprocessingml/2006/main" xmlns:w14="http://schemas.microsoft.com/office/word/2010/wordml" xmlns:w15="http://schemas.microsoft.com/office/word/2012/wordml" xmlns:wpg="http://schemas.microsoft.com/office/word/2010/wordprocessingGroup" xmlns:wpi="http://schemas.microsoft.com/office/word/2010/wordprocessingInk" xmlns:wne="http://schemas.microsoft.com/office/word/2006/wordml" xmlns:wps="http://schemas.microsoft.com/office/word/2010/wordprocessingShape" mc:Ignorable="w14 w15 wp14">
   <w:footnote w:type="separator" w:id="-1">
     <w:p>
       <w:r>
@@ -2029,7 +2316,7 @@
 </file>
 
 <file path=word/header1.xml><?xml version="1.0" encoding="utf-8"?>
-<w:hdr xmlns:wpc="http://schemas.microsoft.com/office/word/2010/wordprocessingCanvas" xmlns:cx="http://schemas.microsoft.com/office/drawing/2014/chartex" xmlns:cx1="http://schemas.microsoft.com/office/drawing/2015/9/8/chartex" xmlns:cx2="http://schemas.microsoft.com/office/drawing/2015/10/21/chartex" xmlns:mc="http://schemas.openxmlformats.org/markup-compatibility/2006" xmlns:o="urn:schemas-microsoft-com:office:office" xmlns:r="http://schemas.openxmlformats.org/officeDocument/2006/relationships" xmlns:m="http://schemas.openxmlformats.org/officeDocument/2006/math" xmlns:v="urn:schemas-microsoft-com:vml" xmlns:wp14="http://schemas.microsoft.com/office/word/2010/wordprocessingDrawing" xmlns:wp="http://schemas.openxmlformats.org/drawingml/2006/wordprocessingDrawing" xmlns:w10="urn:schemas-microsoft-com:office:word" xmlns:w="http://schemas.openxmlformats.org/wordprocessingml/2006/main" xmlns:w14="http://schemas.microsoft.com/office/word/2010/wordml" xmlns:w15="http://schemas.microsoft.com/office/word/2012/wordml" xmlns:w16se="http://schemas.microsoft.com/office/word/2015/wordml/symex" xmlns:wpg="http://schemas.microsoft.com/office/word/2010/wordprocessingGroup" xmlns:wpi="http://schemas.microsoft.com/office/word/2010/wordprocessingInk" xmlns:wne="http://schemas.microsoft.com/office/word/2006/wordml" xmlns:wps="http://schemas.microsoft.com/office/word/2010/wordprocessingShape" mc:Ignorable="w14 w15 w16se wp14">
+<w:hdr xmlns:wpc="http://schemas.microsoft.com/office/word/2010/wordprocessingCanvas" xmlns:mc="http://schemas.openxmlformats.org/markup-compatibility/2006" xmlns:o="urn:schemas-microsoft-com:office:office" xmlns:r="http://schemas.openxmlformats.org/officeDocument/2006/relationships" xmlns:m="http://schemas.openxmlformats.org/officeDocument/2006/math" xmlns:v="urn:schemas-microsoft-com:vml" xmlns:wp14="http://schemas.microsoft.com/office/word/2010/wordprocessingDrawing" xmlns:wp="http://schemas.openxmlformats.org/drawingml/2006/wordprocessingDrawing" xmlns:w10="urn:schemas-microsoft-com:office:word" xmlns:w="http://schemas.openxmlformats.org/wordprocessingml/2006/main" xmlns:w14="http://schemas.microsoft.com/office/word/2010/wordml" xmlns:w15="http://schemas.microsoft.com/office/word/2012/wordml" xmlns:wpg="http://schemas.microsoft.com/office/word/2010/wordprocessingGroup" xmlns:wpi="http://schemas.microsoft.com/office/word/2010/wordprocessingInk" xmlns:wne="http://schemas.microsoft.com/office/word/2006/wordml" xmlns:wps="http://schemas.microsoft.com/office/word/2010/wordprocessingShape" mc:Ignorable="w14 w15 wp14">
   <w:p>
     <w:pPr>
       <w:spacing w:line="276" w:lineRule="auto"/>
@@ -2179,8 +2466,8 @@
 </file>
 
 <file path=word/numbering.xml><?xml version="1.0" encoding="utf-8"?>
-<w:numbering xmlns:wpc="http://schemas.microsoft.com/office/word/2010/wordprocessingCanvas" xmlns:cx="http://schemas.microsoft.com/office/drawing/2014/chartex" xmlns:cx1="http://schemas.microsoft.com/office/drawing/2015/9/8/chartex" xmlns:cx2="http://schemas.microsoft.com/office/drawing/2015/10/21/chartex" xmlns:mc="http://schemas.openxmlformats.org/markup-compatibility/2006" xmlns:o="urn:schemas-microsoft-com:office:office" xmlns:r="http://schemas.openxmlformats.org/officeDocument/2006/relationships" xmlns:m="http://schemas.openxmlformats.org/officeDocument/2006/math" xmlns:v="urn:schemas-microsoft-com:vml" xmlns:wp14="http://schemas.microsoft.com/office/word/2010/wordprocessingDrawing" xmlns:wp="http://schemas.openxmlformats.org/drawingml/2006/wordprocessingDrawing" xmlns:w10="urn:schemas-microsoft-com:office:word" xmlns:w="http://schemas.openxmlformats.org/wordprocessingml/2006/main" xmlns:w14="http://schemas.microsoft.com/office/word/2010/wordml" xmlns:w15="http://schemas.microsoft.com/office/word/2012/wordml" xmlns:w16se="http://schemas.microsoft.com/office/word/2015/wordml/symex" xmlns:wpg="http://schemas.microsoft.com/office/word/2010/wordprocessingGroup" xmlns:wpi="http://schemas.microsoft.com/office/word/2010/wordprocessingInk" xmlns:wne="http://schemas.microsoft.com/office/word/2006/wordml" xmlns:wps="http://schemas.microsoft.com/office/word/2010/wordprocessingShape" mc:Ignorable="w14 w15 w16se wp14">
-  <w:abstractNum w:abstractNumId="0" w15:restartNumberingAfterBreak="0">
+<w:numbering xmlns:wpc="http://schemas.microsoft.com/office/word/2010/wordprocessingCanvas" xmlns:mc="http://schemas.openxmlformats.org/markup-compatibility/2006" xmlns:o="urn:schemas-microsoft-com:office:office" xmlns:r="http://schemas.openxmlformats.org/officeDocument/2006/relationships" xmlns:m="http://schemas.openxmlformats.org/officeDocument/2006/math" xmlns:v="urn:schemas-microsoft-com:vml" xmlns:wp14="http://schemas.microsoft.com/office/word/2010/wordprocessingDrawing" xmlns:wp="http://schemas.openxmlformats.org/drawingml/2006/wordprocessingDrawing" xmlns:w10="urn:schemas-microsoft-com:office:word" xmlns:w="http://schemas.openxmlformats.org/wordprocessingml/2006/main" xmlns:w14="http://schemas.microsoft.com/office/word/2010/wordml" xmlns:w15="http://schemas.microsoft.com/office/word/2012/wordml" xmlns:wpg="http://schemas.microsoft.com/office/word/2010/wordprocessingGroup" xmlns:wpi="http://schemas.microsoft.com/office/word/2010/wordprocessingInk" xmlns:wne="http://schemas.microsoft.com/office/word/2006/wordml" xmlns:wps="http://schemas.microsoft.com/office/word/2010/wordprocessingShape" mc:Ignorable="w14 w15 wp14">
+  <w:abstractNum w:abstractNumId="0">
     <w:nsid w:val="036E35D6"/>
     <w:multiLevelType w:val="multilevel"/>
     <w:tmpl w:val="1974E136"/>
@@ -2293,7 +2580,7 @@
       </w:rPr>
     </w:lvl>
   </w:abstractNum>
-  <w:abstractNum w:abstractNumId="1" w15:restartNumberingAfterBreak="0">
+  <w:abstractNum w:abstractNumId="1">
     <w:nsid w:val="057F7E25"/>
     <w:multiLevelType w:val="multilevel"/>
     <w:tmpl w:val="2C760B00"/>
@@ -2406,7 +2693,7 @@
       </w:rPr>
     </w:lvl>
   </w:abstractNum>
-  <w:abstractNum w:abstractNumId="2" w15:restartNumberingAfterBreak="0">
+  <w:abstractNum w:abstractNumId="2">
     <w:nsid w:val="06103842"/>
     <w:multiLevelType w:val="multilevel"/>
     <w:tmpl w:val="81C4BFE0"/>
@@ -2519,7 +2806,7 @@
       </w:rPr>
     </w:lvl>
   </w:abstractNum>
-  <w:abstractNum w:abstractNumId="3" w15:restartNumberingAfterBreak="0">
+  <w:abstractNum w:abstractNumId="3">
     <w:nsid w:val="08FE285C"/>
     <w:multiLevelType w:val="multilevel"/>
     <w:tmpl w:val="0A746B4A"/>
@@ -2632,7 +2919,7 @@
       </w:rPr>
     </w:lvl>
   </w:abstractNum>
-  <w:abstractNum w:abstractNumId="4" w15:restartNumberingAfterBreak="0">
+  <w:abstractNum w:abstractNumId="4">
     <w:nsid w:val="0D662E16"/>
     <w:multiLevelType w:val="multilevel"/>
     <w:tmpl w:val="58A4103A"/>
@@ -2745,7 +3032,7 @@
       </w:rPr>
     </w:lvl>
   </w:abstractNum>
-  <w:abstractNum w:abstractNumId="5" w15:restartNumberingAfterBreak="0">
+  <w:abstractNum w:abstractNumId="5">
     <w:nsid w:val="109F5AC8"/>
     <w:multiLevelType w:val="multilevel"/>
     <w:tmpl w:val="FB103C0C"/>
@@ -2858,7 +3145,7 @@
       </w:rPr>
     </w:lvl>
   </w:abstractNum>
-  <w:abstractNum w:abstractNumId="6" w15:restartNumberingAfterBreak="0">
+  <w:abstractNum w:abstractNumId="6">
     <w:nsid w:val="296F4513"/>
     <w:multiLevelType w:val="multilevel"/>
     <w:tmpl w:val="76342E68"/>
@@ -2971,7 +3258,7 @@
       </w:rPr>
     </w:lvl>
   </w:abstractNum>
-  <w:abstractNum w:abstractNumId="7" w15:restartNumberingAfterBreak="0">
+  <w:abstractNum w:abstractNumId="7">
     <w:nsid w:val="2D2107B5"/>
     <w:multiLevelType w:val="multilevel"/>
     <w:tmpl w:val="9E06C318"/>
@@ -3084,7 +3371,7 @@
       </w:rPr>
     </w:lvl>
   </w:abstractNum>
-  <w:abstractNum w:abstractNumId="8" w15:restartNumberingAfterBreak="0">
+  <w:abstractNum w:abstractNumId="8">
     <w:nsid w:val="2E0C47DE"/>
     <w:multiLevelType w:val="multilevel"/>
     <w:tmpl w:val="CA4429E8"/>
@@ -3197,7 +3484,7 @@
       </w:rPr>
     </w:lvl>
   </w:abstractNum>
-  <w:abstractNum w:abstractNumId="9" w15:restartNumberingAfterBreak="0">
+  <w:abstractNum w:abstractNumId="9">
     <w:nsid w:val="2FE47A93"/>
     <w:multiLevelType w:val="multilevel"/>
     <w:tmpl w:val="5CB038C2"/>
@@ -3310,7 +3597,7 @@
       </w:rPr>
     </w:lvl>
   </w:abstractNum>
-  <w:abstractNum w:abstractNumId="10" w15:restartNumberingAfterBreak="0">
+  <w:abstractNum w:abstractNumId="10">
     <w:nsid w:val="35E606EF"/>
     <w:multiLevelType w:val="multilevel"/>
     <w:tmpl w:val="5BB23F4E"/>
@@ -3423,7 +3710,7 @@
       </w:rPr>
     </w:lvl>
   </w:abstractNum>
-  <w:abstractNum w:abstractNumId="11" w15:restartNumberingAfterBreak="0">
+  <w:abstractNum w:abstractNumId="11">
     <w:nsid w:val="38CC30B6"/>
     <w:multiLevelType w:val="multilevel"/>
     <w:tmpl w:val="D172C314"/>
@@ -3536,7 +3823,7 @@
       </w:rPr>
     </w:lvl>
   </w:abstractNum>
-  <w:abstractNum w:abstractNumId="12" w15:restartNumberingAfterBreak="0">
+  <w:abstractNum w:abstractNumId="12">
     <w:nsid w:val="3D5D618C"/>
     <w:multiLevelType w:val="multilevel"/>
     <w:tmpl w:val="FB0A728C"/>
@@ -3649,7 +3936,120 @@
       </w:rPr>
     </w:lvl>
   </w:abstractNum>
-  <w:abstractNum w:abstractNumId="13" w15:restartNumberingAfterBreak="0">
+  <w:abstractNum w:abstractNumId="13">
+    <w:nsid w:val="4DC0175C"/>
+    <w:multiLevelType w:val="hybridMultilevel"/>
+    <w:tmpl w:val="0158E95E"/>
+    <w:lvl w:ilvl="0" w:tplc="280A0001">
+      <w:start w:val="1"/>
+      <w:numFmt w:val="bullet"/>
+      <w:lvlText w:val=""/>
+      <w:lvlJc w:val="left"/>
+      <w:pPr>
+        <w:ind w:left="1800" w:hanging="360"/>
+      </w:pPr>
+      <w:rPr>
+        <w:rFonts w:ascii="Symbol" w:hAnsi="Symbol" w:hint="default"/>
+      </w:rPr>
+    </w:lvl>
+    <w:lvl w:ilvl="1" w:tplc="280A0003" w:tentative="1">
+      <w:start w:val="1"/>
+      <w:numFmt w:val="bullet"/>
+      <w:lvlText w:val="o"/>
+      <w:lvlJc w:val="left"/>
+      <w:pPr>
+        <w:ind w:left="2520" w:hanging="360"/>
+      </w:pPr>
+      <w:rPr>
+        <w:rFonts w:ascii="Courier New" w:hAnsi="Courier New" w:cs="Courier New" w:hint="default"/>
+      </w:rPr>
+    </w:lvl>
+    <w:lvl w:ilvl="2" w:tplc="280A0005" w:tentative="1">
+      <w:start w:val="1"/>
+      <w:numFmt w:val="bullet"/>
+      <w:lvlText w:val=""/>
+      <w:lvlJc w:val="left"/>
+      <w:pPr>
+        <w:ind w:left="3240" w:hanging="360"/>
+      </w:pPr>
+      <w:rPr>
+        <w:rFonts w:ascii="Wingdings" w:hAnsi="Wingdings" w:hint="default"/>
+      </w:rPr>
+    </w:lvl>
+    <w:lvl w:ilvl="3" w:tplc="280A0001" w:tentative="1">
+      <w:start w:val="1"/>
+      <w:numFmt w:val="bullet"/>
+      <w:lvlText w:val=""/>
+      <w:lvlJc w:val="left"/>
+      <w:pPr>
+        <w:ind w:left="3960" w:hanging="360"/>
+      </w:pPr>
+      <w:rPr>
+        <w:rFonts w:ascii="Symbol" w:hAnsi="Symbol" w:hint="default"/>
+      </w:rPr>
+    </w:lvl>
+    <w:lvl w:ilvl="4" w:tplc="280A0003" w:tentative="1">
+      <w:start w:val="1"/>
+      <w:numFmt w:val="bullet"/>
+      <w:lvlText w:val="o"/>
+      <w:lvlJc w:val="left"/>
+      <w:pPr>
+        <w:ind w:left="4680" w:hanging="360"/>
+      </w:pPr>
+      <w:rPr>
+        <w:rFonts w:ascii="Courier New" w:hAnsi="Courier New" w:cs="Courier New" w:hint="default"/>
+      </w:rPr>
+    </w:lvl>
+    <w:lvl w:ilvl="5" w:tplc="280A0005" w:tentative="1">
+      <w:start w:val="1"/>
+      <w:numFmt w:val="bullet"/>
+      <w:lvlText w:val=""/>
+      <w:lvlJc w:val="left"/>
+      <w:pPr>
+        <w:ind w:left="5400" w:hanging="360"/>
+      </w:pPr>
+      <w:rPr>
+        <w:rFonts w:ascii="Wingdings" w:hAnsi="Wingdings" w:hint="default"/>
+      </w:rPr>
+    </w:lvl>
+    <w:lvl w:ilvl="6" w:tplc="280A0001" w:tentative="1">
+      <w:start w:val="1"/>
+      <w:numFmt w:val="bullet"/>
+      <w:lvlText w:val=""/>
+      <w:lvlJc w:val="left"/>
+      <w:pPr>
+        <w:ind w:left="6120" w:hanging="360"/>
+      </w:pPr>
+      <w:rPr>
+        <w:rFonts w:ascii="Symbol" w:hAnsi="Symbol" w:hint="default"/>
+      </w:rPr>
+    </w:lvl>
+    <w:lvl w:ilvl="7" w:tplc="280A0003" w:tentative="1">
+      <w:start w:val="1"/>
+      <w:numFmt w:val="bullet"/>
+      <w:lvlText w:val="o"/>
+      <w:lvlJc w:val="left"/>
+      <w:pPr>
+        <w:ind w:left="6840" w:hanging="360"/>
+      </w:pPr>
+      <w:rPr>
+        <w:rFonts w:ascii="Courier New" w:hAnsi="Courier New" w:cs="Courier New" w:hint="default"/>
+      </w:rPr>
+    </w:lvl>
+    <w:lvl w:ilvl="8" w:tplc="280A0005" w:tentative="1">
+      <w:start w:val="1"/>
+      <w:numFmt w:val="bullet"/>
+      <w:lvlText w:val=""/>
+      <w:lvlJc w:val="left"/>
+      <w:pPr>
+        <w:ind w:left="7560" w:hanging="360"/>
+      </w:pPr>
+      <w:rPr>
+        <w:rFonts w:ascii="Wingdings" w:hAnsi="Wingdings" w:hint="default"/>
+      </w:rPr>
+    </w:lvl>
+  </w:abstractNum>
+  <w:abstractNum w:abstractNumId="14">
     <w:nsid w:val="506B6C39"/>
     <w:multiLevelType w:val="multilevel"/>
     <w:tmpl w:val="81C4BFE0"/>
@@ -3762,7 +4162,7 @@
       </w:rPr>
     </w:lvl>
   </w:abstractNum>
-  <w:abstractNum w:abstractNumId="14" w15:restartNumberingAfterBreak="0">
+  <w:abstractNum w:abstractNumId="15">
     <w:nsid w:val="50F50454"/>
     <w:multiLevelType w:val="multilevel"/>
     <w:tmpl w:val="81C4BFE0"/>
@@ -3875,7 +4275,7 @@
       </w:rPr>
     </w:lvl>
   </w:abstractNum>
-  <w:abstractNum w:abstractNumId="15" w15:restartNumberingAfterBreak="0">
+  <w:abstractNum w:abstractNumId="16">
     <w:nsid w:val="57DC4C5E"/>
     <w:multiLevelType w:val="multilevel"/>
     <w:tmpl w:val="FF9CA298"/>
@@ -3988,10 +4388,123 @@
       </w:rPr>
     </w:lvl>
   </w:abstractNum>
-  <w:abstractNum w:abstractNumId="16" w15:restartNumberingAfterBreak="0">
+  <w:abstractNum w:abstractNumId="17">
+    <w:nsid w:val="58DF1C99"/>
+    <w:multiLevelType w:val="hybridMultilevel"/>
+    <w:tmpl w:val="C5B0682A"/>
+    <w:lvl w:ilvl="0" w:tplc="280A0001">
+      <w:start w:val="1"/>
+      <w:numFmt w:val="bullet"/>
+      <w:lvlText w:val=""/>
+      <w:lvlJc w:val="left"/>
+      <w:pPr>
+        <w:ind w:left="1800" w:hanging="360"/>
+      </w:pPr>
+      <w:rPr>
+        <w:rFonts w:ascii="Symbol" w:hAnsi="Symbol" w:hint="default"/>
+      </w:rPr>
+    </w:lvl>
+    <w:lvl w:ilvl="1" w:tplc="280A0003" w:tentative="1">
+      <w:start w:val="1"/>
+      <w:numFmt w:val="bullet"/>
+      <w:lvlText w:val="o"/>
+      <w:lvlJc w:val="left"/>
+      <w:pPr>
+        <w:ind w:left="2520" w:hanging="360"/>
+      </w:pPr>
+      <w:rPr>
+        <w:rFonts w:ascii="Courier New" w:hAnsi="Courier New" w:cs="Courier New" w:hint="default"/>
+      </w:rPr>
+    </w:lvl>
+    <w:lvl w:ilvl="2" w:tplc="280A0005" w:tentative="1">
+      <w:start w:val="1"/>
+      <w:numFmt w:val="bullet"/>
+      <w:lvlText w:val=""/>
+      <w:lvlJc w:val="left"/>
+      <w:pPr>
+        <w:ind w:left="3240" w:hanging="360"/>
+      </w:pPr>
+      <w:rPr>
+        <w:rFonts w:ascii="Wingdings" w:hAnsi="Wingdings" w:hint="default"/>
+      </w:rPr>
+    </w:lvl>
+    <w:lvl w:ilvl="3" w:tplc="280A0001" w:tentative="1">
+      <w:start w:val="1"/>
+      <w:numFmt w:val="bullet"/>
+      <w:lvlText w:val=""/>
+      <w:lvlJc w:val="left"/>
+      <w:pPr>
+        <w:ind w:left="3960" w:hanging="360"/>
+      </w:pPr>
+      <w:rPr>
+        <w:rFonts w:ascii="Symbol" w:hAnsi="Symbol" w:hint="default"/>
+      </w:rPr>
+    </w:lvl>
+    <w:lvl w:ilvl="4" w:tplc="280A0003" w:tentative="1">
+      <w:start w:val="1"/>
+      <w:numFmt w:val="bullet"/>
+      <w:lvlText w:val="o"/>
+      <w:lvlJc w:val="left"/>
+      <w:pPr>
+        <w:ind w:left="4680" w:hanging="360"/>
+      </w:pPr>
+      <w:rPr>
+        <w:rFonts w:ascii="Courier New" w:hAnsi="Courier New" w:cs="Courier New" w:hint="default"/>
+      </w:rPr>
+    </w:lvl>
+    <w:lvl w:ilvl="5" w:tplc="280A0005" w:tentative="1">
+      <w:start w:val="1"/>
+      <w:numFmt w:val="bullet"/>
+      <w:lvlText w:val=""/>
+      <w:lvlJc w:val="left"/>
+      <w:pPr>
+        <w:ind w:left="5400" w:hanging="360"/>
+      </w:pPr>
+      <w:rPr>
+        <w:rFonts w:ascii="Wingdings" w:hAnsi="Wingdings" w:hint="default"/>
+      </w:rPr>
+    </w:lvl>
+    <w:lvl w:ilvl="6" w:tplc="280A0001" w:tentative="1">
+      <w:start w:val="1"/>
+      <w:numFmt w:val="bullet"/>
+      <w:lvlText w:val=""/>
+      <w:lvlJc w:val="left"/>
+      <w:pPr>
+        <w:ind w:left="6120" w:hanging="360"/>
+      </w:pPr>
+      <w:rPr>
+        <w:rFonts w:ascii="Symbol" w:hAnsi="Symbol" w:hint="default"/>
+      </w:rPr>
+    </w:lvl>
+    <w:lvl w:ilvl="7" w:tplc="280A0003" w:tentative="1">
+      <w:start w:val="1"/>
+      <w:numFmt w:val="bullet"/>
+      <w:lvlText w:val="o"/>
+      <w:lvlJc w:val="left"/>
+      <w:pPr>
+        <w:ind w:left="6840" w:hanging="360"/>
+      </w:pPr>
+      <w:rPr>
+        <w:rFonts w:ascii="Courier New" w:hAnsi="Courier New" w:cs="Courier New" w:hint="default"/>
+      </w:rPr>
+    </w:lvl>
+    <w:lvl w:ilvl="8" w:tplc="280A0005" w:tentative="1">
+      <w:start w:val="1"/>
+      <w:numFmt w:val="bullet"/>
+      <w:lvlText w:val=""/>
+      <w:lvlJc w:val="left"/>
+      <w:pPr>
+        <w:ind w:left="7560" w:hanging="360"/>
+      </w:pPr>
+      <w:rPr>
+        <w:rFonts w:ascii="Wingdings" w:hAnsi="Wingdings" w:hint="default"/>
+      </w:rPr>
+    </w:lvl>
+  </w:abstractNum>
+  <w:abstractNum w:abstractNumId="18">
     <w:nsid w:val="5ADD171B"/>
     <w:multiLevelType w:val="hybridMultilevel"/>
-    <w:tmpl w:val="184EB166"/>
+    <w:tmpl w:val="E5CA3366"/>
     <w:lvl w:ilvl="0" w:tplc="280A0001">
       <w:start w:val="1"/>
       <w:numFmt w:val="bullet"/>
@@ -4101,7 +4614,120 @@
       </w:rPr>
     </w:lvl>
   </w:abstractNum>
-  <w:abstractNum w:abstractNumId="17" w15:restartNumberingAfterBreak="0">
+  <w:abstractNum w:abstractNumId="19">
+    <w:nsid w:val="5E6D4B07"/>
+    <w:multiLevelType w:val="hybridMultilevel"/>
+    <w:tmpl w:val="031C98F0"/>
+    <w:lvl w:ilvl="0" w:tplc="280A0001">
+      <w:start w:val="1"/>
+      <w:numFmt w:val="bullet"/>
+      <w:lvlText w:val=""/>
+      <w:lvlJc w:val="left"/>
+      <w:pPr>
+        <w:ind w:left="1800" w:hanging="360"/>
+      </w:pPr>
+      <w:rPr>
+        <w:rFonts w:ascii="Symbol" w:hAnsi="Symbol" w:hint="default"/>
+      </w:rPr>
+    </w:lvl>
+    <w:lvl w:ilvl="1" w:tplc="280A0003" w:tentative="1">
+      <w:start w:val="1"/>
+      <w:numFmt w:val="bullet"/>
+      <w:lvlText w:val="o"/>
+      <w:lvlJc w:val="left"/>
+      <w:pPr>
+        <w:ind w:left="2520" w:hanging="360"/>
+      </w:pPr>
+      <w:rPr>
+        <w:rFonts w:ascii="Courier New" w:hAnsi="Courier New" w:cs="Courier New" w:hint="default"/>
+      </w:rPr>
+    </w:lvl>
+    <w:lvl w:ilvl="2" w:tplc="280A0005" w:tentative="1">
+      <w:start w:val="1"/>
+      <w:numFmt w:val="bullet"/>
+      <w:lvlText w:val=""/>
+      <w:lvlJc w:val="left"/>
+      <w:pPr>
+        <w:ind w:left="3240" w:hanging="360"/>
+      </w:pPr>
+      <w:rPr>
+        <w:rFonts w:ascii="Wingdings" w:hAnsi="Wingdings" w:hint="default"/>
+      </w:rPr>
+    </w:lvl>
+    <w:lvl w:ilvl="3" w:tplc="280A0001" w:tentative="1">
+      <w:start w:val="1"/>
+      <w:numFmt w:val="bullet"/>
+      <w:lvlText w:val=""/>
+      <w:lvlJc w:val="left"/>
+      <w:pPr>
+        <w:ind w:left="3960" w:hanging="360"/>
+      </w:pPr>
+      <w:rPr>
+        <w:rFonts w:ascii="Symbol" w:hAnsi="Symbol" w:hint="default"/>
+      </w:rPr>
+    </w:lvl>
+    <w:lvl w:ilvl="4" w:tplc="280A0003" w:tentative="1">
+      <w:start w:val="1"/>
+      <w:numFmt w:val="bullet"/>
+      <w:lvlText w:val="o"/>
+      <w:lvlJc w:val="left"/>
+      <w:pPr>
+        <w:ind w:left="4680" w:hanging="360"/>
+      </w:pPr>
+      <w:rPr>
+        <w:rFonts w:ascii="Courier New" w:hAnsi="Courier New" w:cs="Courier New" w:hint="default"/>
+      </w:rPr>
+    </w:lvl>
+    <w:lvl w:ilvl="5" w:tplc="280A0005" w:tentative="1">
+      <w:start w:val="1"/>
+      <w:numFmt w:val="bullet"/>
+      <w:lvlText w:val=""/>
+      <w:lvlJc w:val="left"/>
+      <w:pPr>
+        <w:ind w:left="5400" w:hanging="360"/>
+      </w:pPr>
+      <w:rPr>
+        <w:rFonts w:ascii="Wingdings" w:hAnsi="Wingdings" w:hint="default"/>
+      </w:rPr>
+    </w:lvl>
+    <w:lvl w:ilvl="6" w:tplc="280A0001" w:tentative="1">
+      <w:start w:val="1"/>
+      <w:numFmt w:val="bullet"/>
+      <w:lvlText w:val=""/>
+      <w:lvlJc w:val="left"/>
+      <w:pPr>
+        <w:ind w:left="6120" w:hanging="360"/>
+      </w:pPr>
+      <w:rPr>
+        <w:rFonts w:ascii="Symbol" w:hAnsi="Symbol" w:hint="default"/>
+      </w:rPr>
+    </w:lvl>
+    <w:lvl w:ilvl="7" w:tplc="280A0003" w:tentative="1">
+      <w:start w:val="1"/>
+      <w:numFmt w:val="bullet"/>
+      <w:lvlText w:val="o"/>
+      <w:lvlJc w:val="left"/>
+      <w:pPr>
+        <w:ind w:left="6840" w:hanging="360"/>
+      </w:pPr>
+      <w:rPr>
+        <w:rFonts w:ascii="Courier New" w:hAnsi="Courier New" w:cs="Courier New" w:hint="default"/>
+      </w:rPr>
+    </w:lvl>
+    <w:lvl w:ilvl="8" w:tplc="280A0005" w:tentative="1">
+      <w:start w:val="1"/>
+      <w:numFmt w:val="bullet"/>
+      <w:lvlText w:val=""/>
+      <w:lvlJc w:val="left"/>
+      <w:pPr>
+        <w:ind w:left="7560" w:hanging="360"/>
+      </w:pPr>
+      <w:rPr>
+        <w:rFonts w:ascii="Wingdings" w:hAnsi="Wingdings" w:hint="default"/>
+      </w:rPr>
+    </w:lvl>
+  </w:abstractNum>
+  <w:abstractNum w:abstractNumId="20">
     <w:nsid w:val="5F8B19F9"/>
     <w:multiLevelType w:val="multilevel"/>
     <w:tmpl w:val="3CEA29B6"/>
@@ -4214,7 +4840,120 @@
       </w:rPr>
     </w:lvl>
   </w:abstractNum>
-  <w:abstractNum w:abstractNumId="18" w15:restartNumberingAfterBreak="0">
+  <w:abstractNum w:abstractNumId="21">
+    <w:nsid w:val="65F70392"/>
+    <w:multiLevelType w:val="hybridMultilevel"/>
+    <w:tmpl w:val="5AEED9EC"/>
+    <w:lvl w:ilvl="0" w:tplc="280A0001">
+      <w:start w:val="1"/>
+      <w:numFmt w:val="bullet"/>
+      <w:lvlText w:val=""/>
+      <w:lvlJc w:val="left"/>
+      <w:pPr>
+        <w:ind w:left="1800" w:hanging="360"/>
+      </w:pPr>
+      <w:rPr>
+        <w:rFonts w:ascii="Symbol" w:hAnsi="Symbol" w:hint="default"/>
+      </w:rPr>
+    </w:lvl>
+    <w:lvl w:ilvl="1" w:tplc="280A0003" w:tentative="1">
+      <w:start w:val="1"/>
+      <w:numFmt w:val="bullet"/>
+      <w:lvlText w:val="o"/>
+      <w:lvlJc w:val="left"/>
+      <w:pPr>
+        <w:ind w:left="2520" w:hanging="360"/>
+      </w:pPr>
+      <w:rPr>
+        <w:rFonts w:ascii="Courier New" w:hAnsi="Courier New" w:cs="Courier New" w:hint="default"/>
+      </w:rPr>
+    </w:lvl>
+    <w:lvl w:ilvl="2" w:tplc="280A0005" w:tentative="1">
+      <w:start w:val="1"/>
+      <w:numFmt w:val="bullet"/>
+      <w:lvlText w:val=""/>
+      <w:lvlJc w:val="left"/>
+      <w:pPr>
+        <w:ind w:left="3240" w:hanging="360"/>
+      </w:pPr>
+      <w:rPr>
+        <w:rFonts w:ascii="Wingdings" w:hAnsi="Wingdings" w:hint="default"/>
+      </w:rPr>
+    </w:lvl>
+    <w:lvl w:ilvl="3" w:tplc="280A0001" w:tentative="1">
+      <w:start w:val="1"/>
+      <w:numFmt w:val="bullet"/>
+      <w:lvlText w:val=""/>
+      <w:lvlJc w:val="left"/>
+      <w:pPr>
+        <w:ind w:left="3960" w:hanging="360"/>
+      </w:pPr>
+      <w:rPr>
+        <w:rFonts w:ascii="Symbol" w:hAnsi="Symbol" w:hint="default"/>
+      </w:rPr>
+    </w:lvl>
+    <w:lvl w:ilvl="4" w:tplc="280A0003" w:tentative="1">
+      <w:start w:val="1"/>
+      <w:numFmt w:val="bullet"/>
+      <w:lvlText w:val="o"/>
+      <w:lvlJc w:val="left"/>
+      <w:pPr>
+        <w:ind w:left="4680" w:hanging="360"/>
+      </w:pPr>
+      <w:rPr>
+        <w:rFonts w:ascii="Courier New" w:hAnsi="Courier New" w:cs="Courier New" w:hint="default"/>
+      </w:rPr>
+    </w:lvl>
+    <w:lvl w:ilvl="5" w:tplc="280A0005" w:tentative="1">
+      <w:start w:val="1"/>
+      <w:numFmt w:val="bullet"/>
+      <w:lvlText w:val=""/>
+      <w:lvlJc w:val="left"/>
+      <w:pPr>
+        <w:ind w:left="5400" w:hanging="360"/>
+      </w:pPr>
+      <w:rPr>
+        <w:rFonts w:ascii="Wingdings" w:hAnsi="Wingdings" w:hint="default"/>
+      </w:rPr>
+    </w:lvl>
+    <w:lvl w:ilvl="6" w:tplc="280A0001" w:tentative="1">
+      <w:start w:val="1"/>
+      <w:numFmt w:val="bullet"/>
+      <w:lvlText w:val=""/>
+      <w:lvlJc w:val="left"/>
+      <w:pPr>
+        <w:ind w:left="6120" w:hanging="360"/>
+      </w:pPr>
+      <w:rPr>
+        <w:rFonts w:ascii="Symbol" w:hAnsi="Symbol" w:hint="default"/>
+      </w:rPr>
+    </w:lvl>
+    <w:lvl w:ilvl="7" w:tplc="280A0003" w:tentative="1">
+      <w:start w:val="1"/>
+      <w:numFmt w:val="bullet"/>
+      <w:lvlText w:val="o"/>
+      <w:lvlJc w:val="left"/>
+      <w:pPr>
+        <w:ind w:left="6840" w:hanging="360"/>
+      </w:pPr>
+      <w:rPr>
+        <w:rFonts w:ascii="Courier New" w:hAnsi="Courier New" w:cs="Courier New" w:hint="default"/>
+      </w:rPr>
+    </w:lvl>
+    <w:lvl w:ilvl="8" w:tplc="280A0005" w:tentative="1">
+      <w:start w:val="1"/>
+      <w:numFmt w:val="bullet"/>
+      <w:lvlText w:val=""/>
+      <w:lvlJc w:val="left"/>
+      <w:pPr>
+        <w:ind w:left="7560" w:hanging="360"/>
+      </w:pPr>
+      <w:rPr>
+        <w:rFonts w:ascii="Wingdings" w:hAnsi="Wingdings" w:hint="default"/>
+      </w:rPr>
+    </w:lvl>
+  </w:abstractNum>
+  <w:abstractNum w:abstractNumId="22">
     <w:nsid w:val="660E04E6"/>
     <w:multiLevelType w:val="multilevel"/>
     <w:tmpl w:val="29CCDBEA"/>
@@ -4327,7 +5066,7 @@
       </w:rPr>
     </w:lvl>
   </w:abstractNum>
-  <w:abstractNum w:abstractNumId="19" w15:restartNumberingAfterBreak="0">
+  <w:abstractNum w:abstractNumId="23">
     <w:nsid w:val="6A563EEE"/>
     <w:multiLevelType w:val="multilevel"/>
     <w:tmpl w:val="F0F473C6"/>
@@ -4413,7 +5152,7 @@
       </w:pPr>
     </w:lvl>
   </w:abstractNum>
-  <w:abstractNum w:abstractNumId="20" w15:restartNumberingAfterBreak="0">
+  <w:abstractNum w:abstractNumId="24">
     <w:nsid w:val="75B151AE"/>
     <w:multiLevelType w:val="multilevel"/>
     <w:tmpl w:val="81C4BFE0"/>
@@ -4526,7 +5265,7 @@
       </w:rPr>
     </w:lvl>
   </w:abstractNum>
-  <w:abstractNum w:abstractNumId="21" w15:restartNumberingAfterBreak="0">
+  <w:abstractNum w:abstractNumId="25">
     <w:nsid w:val="7E1830A7"/>
     <w:multiLevelType w:val="multilevel"/>
     <w:tmpl w:val="499A1D54"/>
@@ -4643,7 +5382,7 @@
     <w:abstractNumId w:val="9"/>
   </w:num>
   <w:num w:numId="2">
-    <w:abstractNumId w:val="21"/>
+    <w:abstractNumId w:val="25"/>
   </w:num>
   <w:num w:numId="3">
     <w:abstractNumId w:val="11"/>
@@ -4658,22 +5397,22 @@
     <w:abstractNumId w:val="12"/>
   </w:num>
   <w:num w:numId="7">
-    <w:abstractNumId w:val="18"/>
+    <w:abstractNumId w:val="22"/>
   </w:num>
   <w:num w:numId="8">
     <w:abstractNumId w:val="4"/>
   </w:num>
   <w:num w:numId="9">
-    <w:abstractNumId w:val="17"/>
+    <w:abstractNumId w:val="20"/>
   </w:num>
   <w:num w:numId="10">
-    <w:abstractNumId w:val="15"/>
+    <w:abstractNumId w:val="16"/>
   </w:num>
   <w:num w:numId="11">
     <w:abstractNumId w:val="6"/>
   </w:num>
   <w:num w:numId="12">
-    <w:abstractNumId w:val="19"/>
+    <w:abstractNumId w:val="23"/>
   </w:num>
   <w:num w:numId="13">
     <w:abstractNumId w:val="3"/>
@@ -4691,25 +5430,37 @@
     <w:abstractNumId w:val="5"/>
   </w:num>
   <w:num w:numId="18">
-    <w:abstractNumId w:val="16"/>
+    <w:abstractNumId w:val="18"/>
   </w:num>
   <w:num w:numId="19">
-    <w:abstractNumId w:val="20"/>
+    <w:abstractNumId w:val="24"/>
   </w:num>
   <w:num w:numId="20">
-    <w:abstractNumId w:val="14"/>
+    <w:abstractNumId w:val="15"/>
   </w:num>
   <w:num w:numId="21">
-    <w:abstractNumId w:val="13"/>
+    <w:abstractNumId w:val="14"/>
   </w:num>
   <w:num w:numId="22">
     <w:abstractNumId w:val="2"/>
+  </w:num>
+  <w:num w:numId="23">
+    <w:abstractNumId w:val="17"/>
+  </w:num>
+  <w:num w:numId="24">
+    <w:abstractNumId w:val="19"/>
+  </w:num>
+  <w:num w:numId="25">
+    <w:abstractNumId w:val="21"/>
+  </w:num>
+  <w:num w:numId="26">
+    <w:abstractNumId w:val="13"/>
   </w:num>
 </w:numbering>
 </file>
 
 <file path=word/styles.xml><?xml version="1.0" encoding="utf-8"?>
-<w:styles xmlns:mc="http://schemas.openxmlformats.org/markup-compatibility/2006" xmlns:r="http://schemas.openxmlformats.org/officeDocument/2006/relationships" xmlns:w="http://schemas.openxmlformats.org/wordprocessingml/2006/main" xmlns:w14="http://schemas.microsoft.com/office/word/2010/wordml" xmlns:w15="http://schemas.microsoft.com/office/word/2012/wordml" xmlns:w16se="http://schemas.microsoft.com/office/word/2015/wordml/symex" mc:Ignorable="w14 w15 w16se">
+<w:styles xmlns:mc="http://schemas.openxmlformats.org/markup-compatibility/2006" xmlns:r="http://schemas.openxmlformats.org/officeDocument/2006/relationships" xmlns:w="http://schemas.openxmlformats.org/wordprocessingml/2006/main" xmlns:w14="http://schemas.microsoft.com/office/word/2010/wordml" xmlns:w15="http://schemas.microsoft.com/office/word/2012/wordml" mc:Ignorable="w14 w15">
   <w:docDefaults>
     <w:rPrDefault>
       <w:rPr>
@@ -4731,7 +5482,7 @@
       </w:pPr>
     </w:pPrDefault>
   </w:docDefaults>
-  <w:latentStyles w:defLockedState="0" w:defUIPriority="99" w:defSemiHidden="0" w:defUnhideWhenUsed="0" w:defQFormat="0" w:count="372">
+  <w:latentStyles w:defLockedState="0" w:defUIPriority="99" w:defSemiHidden="0" w:defUnhideWhenUsed="0" w:defQFormat="0" w:count="371">
     <w:lsdException w:name="Normal" w:uiPriority="0" w:qFormat="1"/>
     <w:lsdException w:name="heading 1" w:uiPriority="9" w:qFormat="1"/>
     <w:lsdException w:name="heading 2" w:semiHidden="1" w:uiPriority="9" w:unhideWhenUsed="1" w:qFormat="1"/>
@@ -4837,6 +5588,7 @@
     <w:lsdException w:name="HTML Sample" w:semiHidden="1" w:unhideWhenUsed="1"/>
     <w:lsdException w:name="HTML Typewriter" w:semiHidden="1" w:unhideWhenUsed="1"/>
     <w:lsdException w:name="HTML Variable" w:semiHidden="1" w:unhideWhenUsed="1"/>
+    <w:lsdException w:name="Normal Table" w:semiHidden="1" w:unhideWhenUsed="1"/>
     <w:lsdException w:name="annotation subject" w:semiHidden="1" w:unhideWhenUsed="1"/>
     <w:lsdException w:name="No List" w:semiHidden="1" w:unhideWhenUsed="1"/>
     <w:lsdException w:name="Outline List 1" w:semiHidden="1" w:unhideWhenUsed="1"/>
@@ -4883,8 +5635,10 @@
     <w:lsdException w:name="Table Subtle 2" w:semiHidden="1" w:unhideWhenUsed="1"/>
     <w:lsdException w:name="Table Web 1" w:semiHidden="1" w:unhideWhenUsed="1"/>
     <w:lsdException w:name="Table Web 2" w:semiHidden="1" w:unhideWhenUsed="1"/>
+    <w:lsdException w:name="Table Web 3" w:semiHidden="1" w:unhideWhenUsed="1"/>
     <w:lsdException w:name="Balloon Text" w:semiHidden="1" w:unhideWhenUsed="1"/>
     <w:lsdException w:name="Table Grid" w:uiPriority="39"/>
+    <w:lsdException w:name="Table Theme" w:semiHidden="1" w:unhideWhenUsed="1"/>
     <w:lsdException w:name="Placeholder Text" w:semiHidden="1"/>
     <w:lsdException w:name="No Spacing" w:uiPriority="1" w:qFormat="1"/>
     <w:lsdException w:name="Light Shading" w:uiPriority="60"/>
@@ -5100,7 +5854,6 @@
     <w:lsdException w:name="List Table 5 Dark Accent 6" w:uiPriority="50"/>
     <w:lsdException w:name="List Table 6 Colorful Accent 6" w:uiPriority="51"/>
     <w:lsdException w:name="List Table 7 Colorful Accent 6" w:uiPriority="52"/>
-    <w:lsdException w:name="Mention" w:semiHidden="1" w:unhideWhenUsed="1"/>
   </w:latentStyles>
   <w:style w:type="paragraph" w:default="1" w:styleId="Normal">
     <w:name w:val="Normal"/>
@@ -5230,7 +5983,7 @@
       </w:tblCellMar>
     </w:tblPr>
   </w:style>
-  <w:style w:type="paragraph" w:styleId="Ttulo">
+  <w:style w:type="paragraph" w:styleId="Puesto">
     <w:name w:val="Title"/>
     <w:basedOn w:val="Normal"/>
     <w:next w:val="Normal"/>
@@ -5266,7 +6019,9 @@
       <w:tblStyleRowBandSize w:val="1"/>
       <w:tblStyleColBandSize w:val="1"/>
       <w:tblCellMar>
+        <w:top w:w="0" w:type="dxa"/>
         <w:left w:w="100" w:type="dxa"/>
+        <w:bottom w:w="0" w:type="dxa"/>
         <w:right w:w="108" w:type="dxa"/>
       </w:tblCellMar>
     </w:tblPr>
@@ -5277,7 +6032,9 @@
       <w:tblStyleRowBandSize w:val="1"/>
       <w:tblStyleColBandSize w:val="1"/>
       <w:tblCellMar>
+        <w:top w:w="0" w:type="dxa"/>
         <w:left w:w="108" w:type="dxa"/>
+        <w:bottom w:w="0" w:type="dxa"/>
         <w:right w:w="108" w:type="dxa"/>
       </w:tblCellMar>
     </w:tblPr>

</xml_diff>